<commit_message>
Removed a bug, where app crashes, when no log files available
</commit_message>
<xml_diff>
--- a/ZapReport.Documentation.docx
+++ b/ZapReport.Documentation.docx
@@ -1,6 +1,6 @@
 
 <file path=word/document.xml><?xml version="1.0" encoding="utf-8"?>
-<w:document xmlns:wpc="http://schemas.microsoft.com/office/word/2010/wordprocessingCanvas" xmlns:mc="http://schemas.openxmlformats.org/markup-compatibility/2006" xmlns:o="urn:schemas-microsoft-com:office:office" xmlns:r="http://schemas.openxmlformats.org/officeDocument/2006/relationships" xmlns:m="http://schemas.openxmlformats.org/officeDocument/2006/math" xmlns:v="urn:schemas-microsoft-com:vml" xmlns:wp14="http://schemas.microsoft.com/office/word/2010/wordprocessingDrawing" xmlns:wp="http://schemas.openxmlformats.org/drawingml/2006/wordprocessingDrawing" xmlns:w10="urn:schemas-microsoft-com:office:word" xmlns:w="http://schemas.openxmlformats.org/wordprocessingml/2006/main" xmlns:w14="http://schemas.microsoft.com/office/word/2010/wordml" xmlns:wpg="http://schemas.microsoft.com/office/word/2010/wordprocessingGroup" xmlns:wpi="http://schemas.microsoft.com/office/word/2010/wordprocessingInk" xmlns:wne="http://schemas.microsoft.com/office/word/2006/wordml" xmlns:wps="http://schemas.microsoft.com/office/word/2010/wordprocessingShape" mc:Ignorable="w14 wp14">
+<w:document xmlns:wpc="http://schemas.microsoft.com/office/word/2010/wordprocessingCanvas" xmlns:cx="http://schemas.microsoft.com/office/drawing/2014/chartex" xmlns:cx1="http://schemas.microsoft.com/office/drawing/2015/9/8/chartex" xmlns:cx2="http://schemas.microsoft.com/office/drawing/2015/10/21/chartex" xmlns:cx3="http://schemas.microsoft.com/office/drawing/2016/5/9/chartex" xmlns:cx4="http://schemas.microsoft.com/office/drawing/2016/5/10/chartex" xmlns:cx5="http://schemas.microsoft.com/office/drawing/2016/5/11/chartex" xmlns:cx6="http://schemas.microsoft.com/office/drawing/2016/5/12/chartex" xmlns:cx7="http://schemas.microsoft.com/office/drawing/2016/5/13/chartex" xmlns:cx8="http://schemas.microsoft.com/office/drawing/2016/5/14/chartex" xmlns:mc="http://schemas.openxmlformats.org/markup-compatibility/2006" xmlns:aink="http://schemas.microsoft.com/office/drawing/2016/ink" xmlns:am3d="http://schemas.microsoft.com/office/drawing/2017/model3d" xmlns:o="urn:schemas-microsoft-com:office:office" xmlns:r="http://schemas.openxmlformats.org/officeDocument/2006/relationships" xmlns:m="http://schemas.openxmlformats.org/officeDocument/2006/math" xmlns:v="urn:schemas-microsoft-com:vml" xmlns:wp14="http://schemas.microsoft.com/office/word/2010/wordprocessingDrawing" xmlns:wp="http://schemas.openxmlformats.org/drawingml/2006/wordprocessingDrawing" xmlns:w10="urn:schemas-microsoft-com:office:word" xmlns:w="http://schemas.openxmlformats.org/wordprocessingml/2006/main" xmlns:w14="http://schemas.microsoft.com/office/word/2010/wordml" xmlns:w15="http://schemas.microsoft.com/office/word/2012/wordml" xmlns:w16cid="http://schemas.microsoft.com/office/word/2016/wordml/cid" xmlns:w16se="http://schemas.microsoft.com/office/word/2015/wordml/symex" xmlns:wpg="http://schemas.microsoft.com/office/word/2010/wordprocessingGroup" xmlns:wpi="http://schemas.microsoft.com/office/word/2010/wordprocessingInk" xmlns:wne="http://schemas.microsoft.com/office/word/2006/wordml" xmlns:wps="http://schemas.microsoft.com/office/word/2010/wordprocessingShape" mc:Ignorable="w14 w15 w16se w16cid wp14">
   <w:body>
     <w:p>
       <w:pPr>
@@ -12,8 +12,7 @@
           <w:lang w:val="en-US"/>
         </w:rPr>
       </w:pPr>
-      <w:bookmarkStart w:id="0" w:name="_GoBack"/>
-      <w:bookmarkEnd w:id="0"/>
+      <w:proofErr w:type="spellStart"/>
       <w:r>
         <w:rPr>
           <w:rFonts w:ascii="Arial" w:hAnsi="Arial" w:cs="Arial"/>
@@ -24,6 +23,7 @@
         </w:rPr>
         <w:t>ZapReport</w:t>
       </w:r>
+      <w:proofErr w:type="spellEnd"/>
     </w:p>
     <w:p>
       <w:pPr>
@@ -67,14 +67,25 @@
           <w:lang w:val="en-US"/>
         </w:rPr>
       </w:pPr>
-      <w:r>
-        <w:rPr>
-          <w:rFonts w:ascii="Arial" w:hAnsi="Arial" w:cs="Arial"/>
-          <w:sz w:val="24"/>
-          <w:szCs w:val="24"/>
-          <w:lang w:val="en-US"/>
-        </w:rPr>
-        <w:t>ZapReport is a tool to print planning and treatment reports for the Zap-X system. It replaces the build</w:t>
+      <w:proofErr w:type="spellStart"/>
+      <w:r>
+        <w:rPr>
+          <w:rFonts w:ascii="Arial" w:hAnsi="Arial" w:cs="Arial"/>
+          <w:sz w:val="24"/>
+          <w:szCs w:val="24"/>
+          <w:lang w:val="en-US"/>
+        </w:rPr>
+        <w:t>ZapReport</w:t>
+      </w:r>
+      <w:proofErr w:type="spellEnd"/>
+      <w:r>
+        <w:rPr>
+          <w:rFonts w:ascii="Arial" w:hAnsi="Arial" w:cs="Arial"/>
+          <w:sz w:val="24"/>
+          <w:szCs w:val="24"/>
+          <w:lang w:val="en-US"/>
+        </w:rPr>
+        <w:t xml:space="preserve"> is a tool to print planning and treatment reports for the Zap-X system. It replaces the build</w:t>
       </w:r>
       <w:r>
         <w:rPr>
@@ -184,7 +195,25 @@
           <w:szCs w:val="24"/>
           <w:lang w:val="en-US"/>
         </w:rPr>
-        <w:t xml:space="preserve">. Unzip the zip-file or copy its content </w:t>
+        <w:t xml:space="preserve">. Unzip the </w:t>
+      </w:r>
+      <w:r>
+        <w:rPr>
+          <w:rFonts w:ascii="Arial" w:hAnsi="Arial" w:cs="Arial"/>
+          <w:sz w:val="24"/>
+          <w:szCs w:val="24"/>
+          <w:lang w:val="en-US"/>
+        </w:rPr>
+        <w:t xml:space="preserve">ZIP </w:t>
+      </w:r>
+      <w:r>
+        <w:rPr>
+          <w:rFonts w:ascii="Arial" w:hAnsi="Arial" w:cs="Arial"/>
+          <w:sz w:val="24"/>
+          <w:szCs w:val="24"/>
+          <w:lang w:val="en-US"/>
+        </w:rPr>
+        <w:t xml:space="preserve">file or copy its content </w:t>
       </w:r>
       <w:r>
         <w:rPr>
@@ -273,6 +302,7 @@
         </w:rPr>
         <w:t>“</w:t>
       </w:r>
+      <w:proofErr w:type="gramStart"/>
       <w:r>
         <w:rPr>
           <w:rFonts w:ascii="Arial" w:hAnsi="Arial" w:cs="Arial"/>
@@ -282,6 +312,7 @@
         </w:rPr>
         <w:t>Logos“</w:t>
       </w:r>
+      <w:proofErr w:type="gramEnd"/>
     </w:p>
     <w:p>
       <w:pPr>
@@ -333,6 +364,7 @@
         </w:rPr>
         <w:t>“</w:t>
       </w:r>
+      <w:proofErr w:type="gramStart"/>
       <w:r>
         <w:rPr>
           <w:rFonts w:ascii="Arial" w:hAnsi="Arial" w:cs="Arial"/>
@@ -342,32 +374,82 @@
         </w:rPr>
         <w:t>Signs“</w:t>
       </w:r>
-      <w:r>
-        <w:rPr>
-          <w:rFonts w:ascii="Arial" w:hAnsi="Arial" w:cs="Arial"/>
-          <w:sz w:val="24"/>
-          <w:szCs w:val="24"/>
-          <w:lang w:val="en-US"/>
-        </w:rPr>
-        <w:t xml:space="preserve">. Name it after the UserID of the user. Normally this </w:t>
-      </w:r>
-      <w:r>
-        <w:rPr>
-          <w:rFonts w:ascii="Arial" w:hAnsi="Arial" w:cs="Arial"/>
-          <w:sz w:val="24"/>
-          <w:szCs w:val="24"/>
-          <w:lang w:val="en-US"/>
-        </w:rPr>
-        <w:t xml:space="preserve">is </w:t>
-      </w:r>
-      <w:r>
-        <w:rPr>
-          <w:rFonts w:ascii="Arial" w:hAnsi="Arial" w:cs="Arial"/>
-          <w:sz w:val="24"/>
-          <w:szCs w:val="24"/>
-          <w:lang w:val="en-US"/>
-        </w:rPr>
-        <w:t>the initial of the user.</w:t>
+      <w:proofErr w:type="gramEnd"/>
+      <w:r>
+        <w:rPr>
+          <w:rFonts w:ascii="Arial" w:hAnsi="Arial" w:cs="Arial"/>
+          <w:sz w:val="24"/>
+          <w:szCs w:val="24"/>
+          <w:lang w:val="en-US"/>
+        </w:rPr>
+        <w:t xml:space="preserve">. Name it after the </w:t>
+      </w:r>
+      <w:proofErr w:type="spellStart"/>
+      <w:r>
+        <w:rPr>
+          <w:rFonts w:ascii="Arial" w:hAnsi="Arial" w:cs="Arial"/>
+          <w:sz w:val="24"/>
+          <w:szCs w:val="24"/>
+          <w:lang w:val="en-US"/>
+        </w:rPr>
+        <w:t>UserID</w:t>
+      </w:r>
+      <w:proofErr w:type="spellEnd"/>
+      <w:r>
+        <w:rPr>
+          <w:rFonts w:ascii="Arial" w:hAnsi="Arial" w:cs="Arial"/>
+          <w:sz w:val="24"/>
+          <w:szCs w:val="24"/>
+          <w:lang w:val="en-US"/>
+        </w:rPr>
+        <w:t xml:space="preserve"> of the user. Normally this </w:t>
+      </w:r>
+      <w:r>
+        <w:rPr>
+          <w:rFonts w:ascii="Arial" w:hAnsi="Arial" w:cs="Arial"/>
+          <w:sz w:val="24"/>
+          <w:szCs w:val="24"/>
+          <w:lang w:val="en-US"/>
+        </w:rPr>
+        <w:t>are</w:t>
+      </w:r>
+      <w:r>
+        <w:rPr>
+          <w:rFonts w:ascii="Arial" w:hAnsi="Arial" w:cs="Arial"/>
+          <w:sz w:val="24"/>
+          <w:szCs w:val="24"/>
+          <w:lang w:val="en-US"/>
+        </w:rPr>
+        <w:t xml:space="preserve"> </w:t>
+      </w:r>
+      <w:r>
+        <w:rPr>
+          <w:rFonts w:ascii="Arial" w:hAnsi="Arial" w:cs="Arial"/>
+          <w:sz w:val="24"/>
+          <w:szCs w:val="24"/>
+          <w:lang w:val="en-US"/>
+        </w:rPr>
+        <w:t>the initial</w:t>
+      </w:r>
+      <w:r>
+        <w:rPr>
+          <w:rFonts w:ascii="Arial" w:hAnsi="Arial" w:cs="Arial"/>
+          <w:sz w:val="24"/>
+          <w:szCs w:val="24"/>
+          <w:lang w:val="en-US"/>
+        </w:rPr>
+        <w:t>s</w:t>
+      </w:r>
+      <w:bookmarkStart w:id="0" w:name="_GoBack"/>
+      <w:bookmarkEnd w:id="0"/>
+      <w:r>
+        <w:rPr>
+          <w:rFonts w:ascii="Arial" w:hAnsi="Arial" w:cs="Arial"/>
+          <w:sz w:val="24"/>
+          <w:szCs w:val="24"/>
+          <w:lang w:val="en-US"/>
+        </w:rPr>
+        <w:t xml:space="preserve"> of the user.</w:t>
       </w:r>
     </w:p>
     <w:p>
@@ -420,14 +502,36 @@
         </w:rPr>
         <w:t>“</w:t>
       </w:r>
-      <w:r>
-        <w:rPr>
-          <w:rFonts w:ascii="Arial" w:hAnsi="Arial" w:cs="Arial"/>
-          <w:sz w:val="24"/>
-          <w:szCs w:val="24"/>
-          <w:lang w:val="en-US"/>
-        </w:rPr>
-        <w:t>ZapClient.cfg“ and open it for editing</w:t>
+      <w:proofErr w:type="spellStart"/>
+      <w:proofErr w:type="gramStart"/>
+      <w:r>
+        <w:rPr>
+          <w:rFonts w:ascii="Arial" w:hAnsi="Arial" w:cs="Arial"/>
+          <w:sz w:val="24"/>
+          <w:szCs w:val="24"/>
+          <w:lang w:val="en-US"/>
+        </w:rPr>
+        <w:t>ZapClient.cfg</w:t>
+      </w:r>
+      <w:proofErr w:type="spellEnd"/>
+      <w:r>
+        <w:rPr>
+          <w:rFonts w:ascii="Arial" w:hAnsi="Arial" w:cs="Arial"/>
+          <w:sz w:val="24"/>
+          <w:szCs w:val="24"/>
+          <w:lang w:val="en-US"/>
+        </w:rPr>
+        <w:t>“ and</w:t>
+      </w:r>
+      <w:proofErr w:type="gramEnd"/>
+      <w:r>
+        <w:rPr>
+          <w:rFonts w:ascii="Arial" w:hAnsi="Arial" w:cs="Arial"/>
+          <w:sz w:val="24"/>
+          <w:szCs w:val="24"/>
+          <w:lang w:val="en-US"/>
+        </w:rPr>
+        <w:t xml:space="preserve"> open it for editing</w:t>
       </w:r>
     </w:p>
     <w:p>
@@ -462,14 +566,25 @@
         </w:rPr>
         <w:t>“</w:t>
       </w:r>
-      <w:r>
-        <w:rPr>
-          <w:rFonts w:ascii="Arial" w:hAnsi="Arial" w:cs="Arial"/>
-          <w:sz w:val="24"/>
-          <w:szCs w:val="24"/>
-          <w:lang w:val="en-US"/>
-        </w:rPr>
-        <w:t xml:space="preserve">Server“ and replace the IP address with the IP address for your broker. Normally this </w:t>
+      <w:proofErr w:type="gramStart"/>
+      <w:r>
+        <w:rPr>
+          <w:rFonts w:ascii="Arial" w:hAnsi="Arial" w:cs="Arial"/>
+          <w:sz w:val="24"/>
+          <w:szCs w:val="24"/>
+          <w:lang w:val="en-US"/>
+        </w:rPr>
+        <w:t>Server“ and</w:t>
+      </w:r>
+      <w:proofErr w:type="gramEnd"/>
+      <w:r>
+        <w:rPr>
+          <w:rFonts w:ascii="Arial" w:hAnsi="Arial" w:cs="Arial"/>
+          <w:sz w:val="24"/>
+          <w:szCs w:val="24"/>
+          <w:lang w:val="en-US"/>
+        </w:rPr>
+        <w:t xml:space="preserve"> replace the IP address with the IP address for your broker. Normally this </w:t>
       </w:r>
       <w:r>
         <w:rPr>
@@ -487,7 +602,27 @@
           <w:szCs w:val="24"/>
           <w:lang w:val="en-US"/>
         </w:rPr>
-        <w:t>the DatabasePC (10.0.0.105 in the Zap network). If you want to reach the broker from outside of</w:t>
+        <w:t xml:space="preserve">the </w:t>
+      </w:r>
+      <w:proofErr w:type="spellStart"/>
+      <w:r>
+        <w:rPr>
+          <w:rFonts w:ascii="Arial" w:hAnsi="Arial" w:cs="Arial"/>
+          <w:sz w:val="24"/>
+          <w:szCs w:val="24"/>
+          <w:lang w:val="en-US"/>
+        </w:rPr>
+        <w:t>DatabasePC</w:t>
+      </w:r>
+      <w:proofErr w:type="spellEnd"/>
+      <w:r>
+        <w:rPr>
+          <w:rFonts w:ascii="Arial" w:hAnsi="Arial" w:cs="Arial"/>
+          <w:sz w:val="24"/>
+          <w:szCs w:val="24"/>
+          <w:lang w:val="en-US"/>
+        </w:rPr>
+        <w:t xml:space="preserve"> (10.0.0.105 in the Zap network). If you want to reach the broker from outside of</w:t>
       </w:r>
       <w:r>
         <w:rPr>
@@ -534,15 +669,28 @@
         </w:rPr>
         <w:t>“</w:t>
       </w:r>
-      <w:r>
-        <w:rPr>
-          <w:rFonts w:ascii="Arial" w:hAnsi="Arial" w:cs="Arial"/>
-          <w:sz w:val="24"/>
-          <w:szCs w:val="24"/>
-          <w:lang w:val="en-US"/>
-        </w:rPr>
-        <w:t>ZapClient.cfg“ for</w:t>
-      </w:r>
+      <w:proofErr w:type="spellStart"/>
+      <w:proofErr w:type="gramStart"/>
+      <w:r>
+        <w:rPr>
+          <w:rFonts w:ascii="Arial" w:hAnsi="Arial" w:cs="Arial"/>
+          <w:sz w:val="24"/>
+          <w:szCs w:val="24"/>
+          <w:lang w:val="en-US"/>
+        </w:rPr>
+        <w:t>ZapClient.cfg</w:t>
+      </w:r>
+      <w:proofErr w:type="spellEnd"/>
+      <w:r>
+        <w:rPr>
+          <w:rFonts w:ascii="Arial" w:hAnsi="Arial" w:cs="Arial"/>
+          <w:sz w:val="24"/>
+          <w:szCs w:val="24"/>
+          <w:lang w:val="en-US"/>
+        </w:rPr>
+        <w:t>“ for</w:t>
+      </w:r>
+      <w:proofErr w:type="gramEnd"/>
       <w:r>
         <w:rPr>
           <w:rFonts w:ascii="Arial" w:hAnsi="Arial" w:cs="Arial"/>
@@ -592,16 +740,36 @@
           <w:szCs w:val="24"/>
           <w:lang w:val="en-US"/>
         </w:rPr>
-        <w:t xml:space="preserve">don’t want to be asked for  </w:t>
-      </w:r>
-      <w:r>
-        <w:rPr>
-          <w:rFonts w:ascii="Arial" w:hAnsi="Arial" w:cs="Arial"/>
-          <w:sz w:val="24"/>
-          <w:szCs w:val="24"/>
-          <w:lang w:val="en-US"/>
-        </w:rPr>
-        <w:t xml:space="preserve">user and </w:t>
+        <w:t xml:space="preserve">don’t want to be asked </w:t>
+      </w:r>
+      <w:proofErr w:type="gramStart"/>
+      <w:r>
+        <w:rPr>
+          <w:rFonts w:ascii="Arial" w:hAnsi="Arial" w:cs="Arial"/>
+          <w:sz w:val="24"/>
+          <w:szCs w:val="24"/>
+          <w:lang w:val="en-US"/>
+        </w:rPr>
+        <w:t xml:space="preserve">for  </w:t>
+      </w:r>
+      <w:r>
+        <w:rPr>
+          <w:rFonts w:ascii="Arial" w:hAnsi="Arial" w:cs="Arial"/>
+          <w:sz w:val="24"/>
+          <w:szCs w:val="24"/>
+          <w:lang w:val="en-US"/>
+        </w:rPr>
+        <w:t>user</w:t>
+      </w:r>
+      <w:proofErr w:type="gramEnd"/>
+      <w:r>
+        <w:rPr>
+          <w:rFonts w:ascii="Arial" w:hAnsi="Arial" w:cs="Arial"/>
+          <w:sz w:val="24"/>
+          <w:szCs w:val="24"/>
+          <w:lang w:val="en-US"/>
+        </w:rPr>
+        <w:t xml:space="preserve"> and </w:t>
       </w:r>
       <w:r>
         <w:rPr>
@@ -682,7 +850,27 @@
           <w:szCs w:val="24"/>
           <w:lang w:val="en-US"/>
         </w:rPr>
-        <w:t>Password“ and provide the correct entries. If you setup more than one CFG file, you have to edit all of</w:t>
+        <w:t xml:space="preserve">Password“ and provide the correct entries. If </w:t>
+      </w:r>
+      <w:proofErr w:type="gramStart"/>
+      <w:r>
+        <w:rPr>
+          <w:rFonts w:ascii="Arial" w:hAnsi="Arial" w:cs="Arial"/>
+          <w:sz w:val="24"/>
+          <w:szCs w:val="24"/>
+          <w:lang w:val="en-US"/>
+        </w:rPr>
+        <w:t>you</w:t>
+      </w:r>
+      <w:proofErr w:type="gramEnd"/>
+      <w:r>
+        <w:rPr>
+          <w:rFonts w:ascii="Arial" w:hAnsi="Arial" w:cs="Arial"/>
+          <w:sz w:val="24"/>
+          <w:szCs w:val="24"/>
+          <w:lang w:val="en-US"/>
+        </w:rPr>
+        <w:t xml:space="preserve"> setup more than one CFG file, you have to edit all of</w:t>
       </w:r>
       <w:r>
         <w:rPr>
@@ -759,14 +947,36 @@
         </w:rPr>
         <w:t>“</w:t>
       </w:r>
-      <w:r>
-        <w:rPr>
-          <w:rFonts w:ascii="Arial" w:hAnsi="Arial" w:cs="Arial"/>
-          <w:sz w:val="24"/>
-          <w:szCs w:val="24"/>
-          <w:lang w:val="en-US"/>
-        </w:rPr>
-        <w:t>ZapReport.cfg“ and open it for editing</w:t>
+      <w:proofErr w:type="spellStart"/>
+      <w:proofErr w:type="gramStart"/>
+      <w:r>
+        <w:rPr>
+          <w:rFonts w:ascii="Arial" w:hAnsi="Arial" w:cs="Arial"/>
+          <w:sz w:val="24"/>
+          <w:szCs w:val="24"/>
+          <w:lang w:val="en-US"/>
+        </w:rPr>
+        <w:t>ZapReport.cfg</w:t>
+      </w:r>
+      <w:proofErr w:type="spellEnd"/>
+      <w:r>
+        <w:rPr>
+          <w:rFonts w:ascii="Arial" w:hAnsi="Arial" w:cs="Arial"/>
+          <w:sz w:val="24"/>
+          <w:szCs w:val="24"/>
+          <w:lang w:val="en-US"/>
+        </w:rPr>
+        <w:t>“ and</w:t>
+      </w:r>
+      <w:proofErr w:type="gramEnd"/>
+      <w:r>
+        <w:rPr>
+          <w:rFonts w:ascii="Arial" w:hAnsi="Arial" w:cs="Arial"/>
+          <w:sz w:val="24"/>
+          <w:szCs w:val="24"/>
+          <w:lang w:val="en-US"/>
+        </w:rPr>
+        <w:t xml:space="preserve"> open it for editing</w:t>
       </w:r>
     </w:p>
     <w:p>
@@ -801,14 +1011,25 @@
         </w:rPr>
         <w:t>“</w:t>
       </w:r>
-      <w:r>
-        <w:rPr>
-          <w:rFonts w:ascii="Arial" w:hAnsi="Arial" w:cs="Arial"/>
-          <w:sz w:val="24"/>
-          <w:szCs w:val="24"/>
-          <w:lang w:val="en-US"/>
-        </w:rPr>
-        <w:t>Folder“ and replace the content with the path to</w:t>
+      <w:proofErr w:type="gramStart"/>
+      <w:r>
+        <w:rPr>
+          <w:rFonts w:ascii="Arial" w:hAnsi="Arial" w:cs="Arial"/>
+          <w:sz w:val="24"/>
+          <w:szCs w:val="24"/>
+          <w:lang w:val="en-US"/>
+        </w:rPr>
+        <w:t>Folder“ and</w:t>
+      </w:r>
+      <w:proofErr w:type="gramEnd"/>
+      <w:r>
+        <w:rPr>
+          <w:rFonts w:ascii="Arial" w:hAnsi="Arial" w:cs="Arial"/>
+          <w:sz w:val="24"/>
+          <w:szCs w:val="24"/>
+          <w:lang w:val="en-US"/>
+        </w:rPr>
+        <w:t xml:space="preserve"> replace the content with the path to</w:t>
       </w:r>
       <w:r>
         <w:rPr>
@@ -872,7 +1093,27 @@
           <w:szCs w:val="24"/>
           <w:lang w:val="en-US"/>
         </w:rPr>
-        <w:t xml:space="preserve">.\Reports“ use </w:t>
+        <w:t>.\</w:t>
+      </w:r>
+      <w:proofErr w:type="gramStart"/>
+      <w:r>
+        <w:rPr>
+          <w:rFonts w:ascii="Arial" w:hAnsi="Arial" w:cs="Arial"/>
+          <w:sz w:val="24"/>
+          <w:szCs w:val="24"/>
+          <w:lang w:val="en-US"/>
+        </w:rPr>
+        <w:t>Reports“ use</w:t>
+      </w:r>
+      <w:proofErr w:type="gramEnd"/>
+      <w:r>
+        <w:rPr>
+          <w:rFonts w:ascii="Arial" w:hAnsi="Arial" w:cs="Arial"/>
+          <w:sz w:val="24"/>
+          <w:szCs w:val="24"/>
+          <w:lang w:val="en-US"/>
+        </w:rPr>
+        <w:t xml:space="preserve"> </w:t>
       </w:r>
       <w:r>
         <w:rPr>
@@ -925,14 +1166,25 @@
         </w:rPr>
         <w:t>“</w:t>
       </w:r>
-      <w:r>
-        <w:rPr>
-          <w:rFonts w:ascii="Arial" w:hAnsi="Arial" w:cs="Arial"/>
-          <w:sz w:val="24"/>
-          <w:szCs w:val="24"/>
-          <w:lang w:val="en-US"/>
-        </w:rPr>
-        <w:t>Culture“ and set your right culture. The first part is for</w:t>
+      <w:proofErr w:type="gramStart"/>
+      <w:r>
+        <w:rPr>
+          <w:rFonts w:ascii="Arial" w:hAnsi="Arial" w:cs="Arial"/>
+          <w:sz w:val="24"/>
+          <w:szCs w:val="24"/>
+          <w:lang w:val="en-US"/>
+        </w:rPr>
+        <w:t>Culture“ and</w:t>
+      </w:r>
+      <w:proofErr w:type="gramEnd"/>
+      <w:r>
+        <w:rPr>
+          <w:rFonts w:ascii="Arial" w:hAnsi="Arial" w:cs="Arial"/>
+          <w:sz w:val="24"/>
+          <w:szCs w:val="24"/>
+          <w:lang w:val="en-US"/>
+        </w:rPr>
+        <w:t xml:space="preserve"> set your right culture. The first part is for</w:t>
       </w:r>
       <w:r>
         <w:rPr>
@@ -988,14 +1240,36 @@
         </w:rPr>
         <w:t>“</w:t>
       </w:r>
-      <w:r>
-        <w:rPr>
-          <w:rFonts w:ascii="Arial" w:hAnsi="Arial" w:cs="Arial"/>
-          <w:sz w:val="24"/>
-          <w:szCs w:val="24"/>
-          <w:lang w:val="en-US"/>
-        </w:rPr>
-        <w:t xml:space="preserve">en“ or </w:t>
+      <w:proofErr w:type="spellStart"/>
+      <w:proofErr w:type="gramStart"/>
+      <w:r>
+        <w:rPr>
+          <w:rFonts w:ascii="Arial" w:hAnsi="Arial" w:cs="Arial"/>
+          <w:sz w:val="24"/>
+          <w:szCs w:val="24"/>
+          <w:lang w:val="en-US"/>
+        </w:rPr>
+        <w:t>en</w:t>
+      </w:r>
+      <w:proofErr w:type="spellEnd"/>
+      <w:r>
+        <w:rPr>
+          <w:rFonts w:ascii="Arial" w:hAnsi="Arial" w:cs="Arial"/>
+          <w:sz w:val="24"/>
+          <w:szCs w:val="24"/>
+          <w:lang w:val="en-US"/>
+        </w:rPr>
+        <w:t>“ or</w:t>
+      </w:r>
+      <w:proofErr w:type="gramEnd"/>
+      <w:r>
+        <w:rPr>
+          <w:rFonts w:ascii="Arial" w:hAnsi="Arial" w:cs="Arial"/>
+          <w:sz w:val="24"/>
+          <w:szCs w:val="24"/>
+          <w:lang w:val="en-US"/>
+        </w:rPr>
+        <w:t xml:space="preserve"> </w:t>
       </w:r>
       <w:r>
         <w:rPr>
@@ -1031,7 +1305,27 @@
           <w:szCs w:val="24"/>
           <w:lang w:val="en-US"/>
         </w:rPr>
-        <w:t xml:space="preserve">de-CH“ or </w:t>
+        <w:t>de-</w:t>
+      </w:r>
+      <w:proofErr w:type="gramStart"/>
+      <w:r>
+        <w:rPr>
+          <w:rFonts w:ascii="Arial" w:hAnsi="Arial" w:cs="Arial"/>
+          <w:sz w:val="24"/>
+          <w:szCs w:val="24"/>
+          <w:lang w:val="en-US"/>
+        </w:rPr>
+        <w:t>CH“ or</w:t>
+      </w:r>
+      <w:proofErr w:type="gramEnd"/>
+      <w:r>
+        <w:rPr>
+          <w:rFonts w:ascii="Arial" w:hAnsi="Arial" w:cs="Arial"/>
+          <w:sz w:val="24"/>
+          <w:szCs w:val="24"/>
+          <w:lang w:val="en-US"/>
+        </w:rPr>
+        <w:t xml:space="preserve"> </w:t>
       </w:r>
       <w:r>
         <w:rPr>
@@ -1042,14 +1336,25 @@
         </w:rPr>
         <w:t>“</w:t>
       </w:r>
-      <w:r>
-        <w:rPr>
-          <w:rFonts w:ascii="Arial" w:hAnsi="Arial" w:cs="Arial"/>
-          <w:sz w:val="24"/>
-          <w:szCs w:val="24"/>
-          <w:lang w:val="en-US"/>
-        </w:rPr>
-        <w:t>en-US“ would be valid entries.</w:t>
+      <w:proofErr w:type="spellStart"/>
+      <w:r>
+        <w:rPr>
+          <w:rFonts w:ascii="Arial" w:hAnsi="Arial" w:cs="Arial"/>
+          <w:sz w:val="24"/>
+          <w:szCs w:val="24"/>
+          <w:lang w:val="en-US"/>
+        </w:rPr>
+        <w:t>en</w:t>
+      </w:r>
+      <w:proofErr w:type="spellEnd"/>
+      <w:r>
+        <w:rPr>
+          <w:rFonts w:ascii="Arial" w:hAnsi="Arial" w:cs="Arial"/>
+          <w:sz w:val="24"/>
+          <w:szCs w:val="24"/>
+          <w:lang w:val="en-US"/>
+        </w:rPr>
+        <w:t>-US“ would be valid entries.</w:t>
       </w:r>
     </w:p>
     <w:p>
@@ -1084,14 +1389,56 @@
         </w:rPr>
         <w:t>“</w:t>
       </w:r>
-      <w:r>
-        <w:rPr>
-          <w:rFonts w:ascii="Arial" w:hAnsi="Arial" w:cs="Arial"/>
-          <w:sz w:val="24"/>
-          <w:szCs w:val="24"/>
-          <w:lang w:val="en-US"/>
-        </w:rPr>
-        <w:t>DoNotPrintPTVsWith“ and add all elements, that you don’t want to have in the list of PTVs. E.g [</w:t>
+      <w:proofErr w:type="spellStart"/>
+      <w:proofErr w:type="gramStart"/>
+      <w:r>
+        <w:rPr>
+          <w:rFonts w:ascii="Arial" w:hAnsi="Arial" w:cs="Arial"/>
+          <w:sz w:val="24"/>
+          <w:szCs w:val="24"/>
+          <w:lang w:val="en-US"/>
+        </w:rPr>
+        <w:t>DoNotPrintPTVsWith</w:t>
+      </w:r>
+      <w:proofErr w:type="spellEnd"/>
+      <w:r>
+        <w:rPr>
+          <w:rFonts w:ascii="Arial" w:hAnsi="Arial" w:cs="Arial"/>
+          <w:sz w:val="24"/>
+          <w:szCs w:val="24"/>
+          <w:lang w:val="en-US"/>
+        </w:rPr>
+        <w:t>“ and</w:t>
+      </w:r>
+      <w:proofErr w:type="gramEnd"/>
+      <w:r>
+        <w:rPr>
+          <w:rFonts w:ascii="Arial" w:hAnsi="Arial" w:cs="Arial"/>
+          <w:sz w:val="24"/>
+          <w:szCs w:val="24"/>
+          <w:lang w:val="en-US"/>
+        </w:rPr>
+        <w:t xml:space="preserve"> add all elements, that you don’t want to have in the list of PTVs. </w:t>
+      </w:r>
+      <w:proofErr w:type="spellStart"/>
+      <w:r>
+        <w:rPr>
+          <w:rFonts w:ascii="Arial" w:hAnsi="Arial" w:cs="Arial"/>
+          <w:sz w:val="24"/>
+          <w:szCs w:val="24"/>
+          <w:lang w:val="en-US"/>
+        </w:rPr>
+        <w:t>E.g</w:t>
+      </w:r>
+      <w:proofErr w:type="spellEnd"/>
+      <w:r>
+        <w:rPr>
+          <w:rFonts w:ascii="Arial" w:hAnsi="Arial" w:cs="Arial"/>
+          <w:sz w:val="24"/>
+          <w:szCs w:val="24"/>
+          <w:lang w:val="en-US"/>
+        </w:rPr>
+        <w:t xml:space="preserve"> [</w:t>
       </w:r>
       <w:r>
         <w:rPr>
@@ -1102,14 +1449,25 @@
         </w:rPr>
         <w:t>“</w:t>
       </w:r>
-      <w:r>
-        <w:rPr>
-          <w:rFonts w:ascii="Arial" w:hAnsi="Arial" w:cs="Arial"/>
-          <w:sz w:val="24"/>
-          <w:szCs w:val="24"/>
-          <w:lang w:val="en-US"/>
-        </w:rPr>
-        <w:t xml:space="preserve">Physics“, </w:t>
+      <w:proofErr w:type="gramStart"/>
+      <w:r>
+        <w:rPr>
+          <w:rFonts w:ascii="Arial" w:hAnsi="Arial" w:cs="Arial"/>
+          <w:sz w:val="24"/>
+          <w:szCs w:val="24"/>
+          <w:lang w:val="en-US"/>
+        </w:rPr>
+        <w:t>Physics“</w:t>
+      </w:r>
+      <w:proofErr w:type="gramEnd"/>
+      <w:r>
+        <w:rPr>
+          <w:rFonts w:ascii="Arial" w:hAnsi="Arial" w:cs="Arial"/>
+          <w:sz w:val="24"/>
+          <w:szCs w:val="24"/>
+          <w:lang w:val="en-US"/>
+        </w:rPr>
+        <w:t xml:space="preserve">, </w:t>
       </w:r>
       <w:r>
         <w:rPr>
@@ -1200,7 +1558,7 @@
           <w:szCs w:val="24"/>
           <w:lang w:val="en-US"/>
         </w:rPr>
-        <w:t>in sensitive</w:t>
+        <w:t>insensitive</w:t>
       </w:r>
       <w:r>
         <w:rPr>
@@ -1244,14 +1602,36 @@
         </w:rPr>
         <w:t>“</w:t>
       </w:r>
-      <w:r>
-        <w:rPr>
-          <w:rFonts w:ascii="Arial" w:hAnsi="Arial" w:cs="Arial"/>
-          <w:sz w:val="24"/>
-          <w:szCs w:val="24"/>
-          <w:lang w:val="en-US"/>
-        </w:rPr>
-        <w:t xml:space="preserve">DoNotPrintVOIsWith“ and add all elements, that you don’t want to </w:t>
+      <w:proofErr w:type="spellStart"/>
+      <w:proofErr w:type="gramStart"/>
+      <w:r>
+        <w:rPr>
+          <w:rFonts w:ascii="Arial" w:hAnsi="Arial" w:cs="Arial"/>
+          <w:sz w:val="24"/>
+          <w:szCs w:val="24"/>
+          <w:lang w:val="en-US"/>
+        </w:rPr>
+        <w:t>DoNotPrintVOIsWith</w:t>
+      </w:r>
+      <w:proofErr w:type="spellEnd"/>
+      <w:r>
+        <w:rPr>
+          <w:rFonts w:ascii="Arial" w:hAnsi="Arial" w:cs="Arial"/>
+          <w:sz w:val="24"/>
+          <w:szCs w:val="24"/>
+          <w:lang w:val="en-US"/>
+        </w:rPr>
+        <w:t>“ and</w:t>
+      </w:r>
+      <w:proofErr w:type="gramEnd"/>
+      <w:r>
+        <w:rPr>
+          <w:rFonts w:ascii="Arial" w:hAnsi="Arial" w:cs="Arial"/>
+          <w:sz w:val="24"/>
+          <w:szCs w:val="24"/>
+          <w:lang w:val="en-US"/>
+        </w:rPr>
+        <w:t xml:space="preserve"> add all elements, that you don’t want to </w:t>
       </w:r>
       <w:r>
         <w:rPr>
@@ -1269,7 +1649,27 @@
           <w:szCs w:val="24"/>
           <w:lang w:val="en-US"/>
         </w:rPr>
-        <w:t xml:space="preserve"> the list of VOIs. E.g [</w:t>
+        <w:t xml:space="preserve"> the list of VOIs. </w:t>
+      </w:r>
+      <w:proofErr w:type="spellStart"/>
+      <w:r>
+        <w:rPr>
+          <w:rFonts w:ascii="Arial" w:hAnsi="Arial" w:cs="Arial"/>
+          <w:sz w:val="24"/>
+          <w:szCs w:val="24"/>
+          <w:lang w:val="en-US"/>
+        </w:rPr>
+        <w:t>E.g</w:t>
+      </w:r>
+      <w:proofErr w:type="spellEnd"/>
+      <w:r>
+        <w:rPr>
+          <w:rFonts w:ascii="Arial" w:hAnsi="Arial" w:cs="Arial"/>
+          <w:sz w:val="24"/>
+          <w:szCs w:val="24"/>
+          <w:lang w:val="en-US"/>
+        </w:rPr>
+        <w:t xml:space="preserve"> [</w:t>
       </w:r>
       <w:r>
         <w:rPr>
@@ -1280,14 +1680,25 @@
         </w:rPr>
         <w:t>“</w:t>
       </w:r>
-      <w:r>
-        <w:rPr>
-          <w:rFonts w:ascii="Arial" w:hAnsi="Arial" w:cs="Arial"/>
-          <w:sz w:val="24"/>
-          <w:szCs w:val="24"/>
-          <w:lang w:val="en-US"/>
-        </w:rPr>
-        <w:t xml:space="preserve">Body“, </w:t>
+      <w:proofErr w:type="gramStart"/>
+      <w:r>
+        <w:rPr>
+          <w:rFonts w:ascii="Arial" w:hAnsi="Arial" w:cs="Arial"/>
+          <w:sz w:val="24"/>
+          <w:szCs w:val="24"/>
+          <w:lang w:val="en-US"/>
+        </w:rPr>
+        <w:t>Body“</w:t>
+      </w:r>
+      <w:proofErr w:type="gramEnd"/>
+      <w:r>
+        <w:rPr>
+          <w:rFonts w:ascii="Arial" w:hAnsi="Arial" w:cs="Arial"/>
+          <w:sz w:val="24"/>
+          <w:szCs w:val="24"/>
+          <w:lang w:val="en-US"/>
+        </w:rPr>
+        <w:t xml:space="preserve">, </w:t>
       </w:r>
       <w:r>
         <w:rPr>
@@ -1412,23 +1823,45 @@
         </w:rPr>
         <w:t>“</w:t>
       </w:r>
-      <w:r>
-        <w:rPr>
-          <w:rFonts w:ascii="Arial" w:hAnsi="Arial" w:cs="Arial"/>
-          <w:sz w:val="24"/>
-          <w:szCs w:val="24"/>
-          <w:lang w:val="en-US"/>
-        </w:rPr>
-        <w:t>StructureForVolumes“</w:t>
-      </w:r>
-      <w:r>
-        <w:rPr>
-          <w:rFonts w:ascii="Arial" w:hAnsi="Arial" w:cs="Arial"/>
-          <w:sz w:val="24"/>
-          <w:szCs w:val="24"/>
-          <w:lang w:val="en-US"/>
-        </w:rPr>
-        <w:t xml:space="preserve"> and replace the entry with the name of</w:t>
+      <w:proofErr w:type="spellStart"/>
+      <w:proofErr w:type="gramStart"/>
+      <w:r>
+        <w:rPr>
+          <w:rFonts w:ascii="Arial" w:hAnsi="Arial" w:cs="Arial"/>
+          <w:sz w:val="24"/>
+          <w:szCs w:val="24"/>
+          <w:lang w:val="en-US"/>
+        </w:rPr>
+        <w:t>StructureForVolumes</w:t>
+      </w:r>
+      <w:proofErr w:type="spellEnd"/>
+      <w:r>
+        <w:rPr>
+          <w:rFonts w:ascii="Arial" w:hAnsi="Arial" w:cs="Arial"/>
+          <w:sz w:val="24"/>
+          <w:szCs w:val="24"/>
+          <w:lang w:val="en-US"/>
+        </w:rPr>
+        <w:t>“</w:t>
+      </w:r>
+      <w:r>
+        <w:rPr>
+          <w:rFonts w:ascii="Arial" w:hAnsi="Arial" w:cs="Arial"/>
+          <w:sz w:val="24"/>
+          <w:szCs w:val="24"/>
+          <w:lang w:val="en-US"/>
+        </w:rPr>
+        <w:t xml:space="preserve"> and</w:t>
+      </w:r>
+      <w:proofErr w:type="gramEnd"/>
+      <w:r>
+        <w:rPr>
+          <w:rFonts w:ascii="Arial" w:hAnsi="Arial" w:cs="Arial"/>
+          <w:sz w:val="24"/>
+          <w:szCs w:val="24"/>
+          <w:lang w:val="en-US"/>
+        </w:rPr>
+        <w:t xml:space="preserve"> replace the entry with the name of</w:t>
       </w:r>
       <w:r>
         <w:rPr>
@@ -1457,14 +1890,25 @@
         </w:rPr>
         <w:t>„</w:t>
       </w:r>
-      <w:r>
-        <w:rPr>
-          <w:rFonts w:ascii="Arial" w:hAnsi="Arial" w:cs="Arial"/>
-          <w:sz w:val="24"/>
-          <w:szCs w:val="24"/>
-          <w:lang w:val="en-US"/>
-        </w:rPr>
-        <w:t>Brain“.</w:t>
+      <w:proofErr w:type="gramStart"/>
+      <w:r>
+        <w:rPr>
+          <w:rFonts w:ascii="Arial" w:hAnsi="Arial" w:cs="Arial"/>
+          <w:sz w:val="24"/>
+          <w:szCs w:val="24"/>
+          <w:lang w:val="en-US"/>
+        </w:rPr>
+        <w:t>Brain“</w:t>
+      </w:r>
+      <w:proofErr w:type="gramEnd"/>
+      <w:r>
+        <w:rPr>
+          <w:rFonts w:ascii="Arial" w:hAnsi="Arial" w:cs="Arial"/>
+          <w:sz w:val="24"/>
+          <w:szCs w:val="24"/>
+          <w:lang w:val="en-US"/>
+        </w:rPr>
+        <w:t>.</w:t>
       </w:r>
     </w:p>
     <w:p>
@@ -1554,6 +1998,7 @@
         </w:rPr>
         <w:t>“</w:t>
       </w:r>
+      <w:proofErr w:type="gramStart"/>
       <w:r>
         <w:rPr>
           <w:rFonts w:ascii="Arial" w:hAnsi="Arial" w:cs="Arial"/>
@@ -1563,6 +2008,7 @@
         </w:rPr>
         <w:t>ZapReport.exe“</w:t>
       </w:r>
+      <w:proofErr w:type="gramEnd"/>
     </w:p>
     <w:p>
       <w:pPr>
@@ -1650,7 +2096,7 @@
                     <pic:cNvPicPr/>
                   </pic:nvPicPr>
                   <pic:blipFill>
-                    <a:blip r:embed="rId8"/>
+                    <a:blip r:embed="rId7"/>
                     <a:stretch>
                       <a:fillRect/>
                     </a:stretch>
@@ -1712,14 +2158,25 @@
         </w:rPr>
         <w:t>“</w:t>
       </w:r>
-      <w:r>
-        <w:rPr>
-          <w:rFonts w:ascii="Arial" w:hAnsi="Arial" w:cs="Arial"/>
-          <w:sz w:val="24"/>
-          <w:szCs w:val="24"/>
-          <w:lang w:val="en-US"/>
-        </w:rPr>
-        <w:t>Archived“ and you will see all patients.</w:t>
+      <w:proofErr w:type="gramStart"/>
+      <w:r>
+        <w:rPr>
+          <w:rFonts w:ascii="Arial" w:hAnsi="Arial" w:cs="Arial"/>
+          <w:sz w:val="24"/>
+          <w:szCs w:val="24"/>
+          <w:lang w:val="en-US"/>
+        </w:rPr>
+        <w:t>Archived“ and</w:t>
+      </w:r>
+      <w:proofErr w:type="gramEnd"/>
+      <w:r>
+        <w:rPr>
+          <w:rFonts w:ascii="Arial" w:hAnsi="Arial" w:cs="Arial"/>
+          <w:sz w:val="24"/>
+          <w:szCs w:val="24"/>
+          <w:lang w:val="en-US"/>
+        </w:rPr>
+        <w:t xml:space="preserve"> you will see all patients.</w:t>
       </w:r>
     </w:p>
     <w:p>
@@ -1840,7 +2297,27 @@
           <w:szCs w:val="24"/>
           <w:lang w:val="en-US"/>
         </w:rPr>
-        <w:t xml:space="preserve">Partially delivered“ or </w:t>
+        <w:t xml:space="preserve">Partially </w:t>
+      </w:r>
+      <w:proofErr w:type="gramStart"/>
+      <w:r>
+        <w:rPr>
+          <w:rFonts w:ascii="Arial" w:hAnsi="Arial" w:cs="Arial"/>
+          <w:sz w:val="24"/>
+          <w:szCs w:val="24"/>
+          <w:lang w:val="en-US"/>
+        </w:rPr>
+        <w:t>delivered“ or</w:t>
+      </w:r>
+      <w:proofErr w:type="gramEnd"/>
+      <w:r>
+        <w:rPr>
+          <w:rFonts w:ascii="Arial" w:hAnsi="Arial" w:cs="Arial"/>
+          <w:sz w:val="24"/>
+          <w:szCs w:val="24"/>
+          <w:lang w:val="en-US"/>
+        </w:rPr>
+        <w:t xml:space="preserve"> </w:t>
       </w:r>
       <w:r>
         <w:rPr>
@@ -1914,14 +2391,25 @@
         </w:rPr>
         <w:t>“</w:t>
       </w:r>
-      <w:r>
-        <w:rPr>
-          <w:rFonts w:ascii="Arial" w:hAnsi="Arial" w:cs="Arial"/>
-          <w:sz w:val="24"/>
-          <w:szCs w:val="24"/>
-          <w:lang w:val="en-US"/>
-        </w:rPr>
-        <w:t>All“.</w:t>
+      <w:proofErr w:type="gramStart"/>
+      <w:r>
+        <w:rPr>
+          <w:rFonts w:ascii="Arial" w:hAnsi="Arial" w:cs="Arial"/>
+          <w:sz w:val="24"/>
+          <w:szCs w:val="24"/>
+          <w:lang w:val="en-US"/>
+        </w:rPr>
+        <w:t>All“</w:t>
+      </w:r>
+      <w:proofErr w:type="gramEnd"/>
+      <w:r>
+        <w:rPr>
+          <w:rFonts w:ascii="Arial" w:hAnsi="Arial" w:cs="Arial"/>
+          <w:sz w:val="24"/>
+          <w:szCs w:val="24"/>
+          <w:lang w:val="en-US"/>
+        </w:rPr>
+        <w:t>.</w:t>
       </w:r>
     </w:p>
     <w:p>
@@ -1965,14 +2453,25 @@
         </w:rPr>
         <w:t>“</w:t>
       </w:r>
-      <w:r>
-        <w:rPr>
-          <w:rFonts w:ascii="Arial" w:hAnsi="Arial" w:cs="Arial"/>
-          <w:sz w:val="24"/>
-          <w:szCs w:val="24"/>
-          <w:lang w:val="en-US"/>
-        </w:rPr>
-        <w:t>Signs“). Additionally you c</w:t>
+      <w:proofErr w:type="gramStart"/>
+      <w:r>
+        <w:rPr>
+          <w:rFonts w:ascii="Arial" w:hAnsi="Arial" w:cs="Arial"/>
+          <w:sz w:val="24"/>
+          <w:szCs w:val="24"/>
+          <w:lang w:val="en-US"/>
+        </w:rPr>
+        <w:t>Signs“</w:t>
+      </w:r>
+      <w:proofErr w:type="gramEnd"/>
+      <w:r>
+        <w:rPr>
+          <w:rFonts w:ascii="Arial" w:hAnsi="Arial" w:cs="Arial"/>
+          <w:sz w:val="24"/>
+          <w:szCs w:val="24"/>
+          <w:lang w:val="en-US"/>
+        </w:rPr>
+        <w:t>). Additionally you c</w:t>
       </w:r>
       <w:r>
         <w:rPr>
@@ -2028,14 +2527,25 @@
         </w:rPr>
         <w:t>“</w:t>
       </w:r>
-      <w:r>
-        <w:rPr>
-          <w:rFonts w:ascii="Arial" w:hAnsi="Arial" w:cs="Arial"/>
-          <w:sz w:val="24"/>
-          <w:szCs w:val="24"/>
-          <w:lang w:val="en-US"/>
-        </w:rPr>
-        <w:t>Signs“ folder, select the check box at the end.</w:t>
+      <w:proofErr w:type="gramStart"/>
+      <w:r>
+        <w:rPr>
+          <w:rFonts w:ascii="Arial" w:hAnsi="Arial" w:cs="Arial"/>
+          <w:sz w:val="24"/>
+          <w:szCs w:val="24"/>
+          <w:lang w:val="en-US"/>
+        </w:rPr>
+        <w:t>Signs“ folder</w:t>
+      </w:r>
+      <w:proofErr w:type="gramEnd"/>
+      <w:r>
+        <w:rPr>
+          <w:rFonts w:ascii="Arial" w:hAnsi="Arial" w:cs="Arial"/>
+          <w:sz w:val="24"/>
+          <w:szCs w:val="24"/>
+          <w:lang w:val="en-US"/>
+        </w:rPr>
+        <w:t>, select the check box at the end.</w:t>
       </w:r>
     </w:p>
     <w:p>
@@ -2070,14 +2580,25 @@
         </w:rPr>
         <w:t>“</w:t>
       </w:r>
-      <w:r>
-        <w:rPr>
-          <w:rFonts w:ascii="Arial" w:hAnsi="Arial" w:cs="Arial"/>
-          <w:sz w:val="24"/>
-          <w:szCs w:val="24"/>
-          <w:lang w:val="en-US"/>
-        </w:rPr>
-        <w:t>Signs“). Additionally you c</w:t>
+      <w:proofErr w:type="gramStart"/>
+      <w:r>
+        <w:rPr>
+          <w:rFonts w:ascii="Arial" w:hAnsi="Arial" w:cs="Arial"/>
+          <w:sz w:val="24"/>
+          <w:szCs w:val="24"/>
+          <w:lang w:val="en-US"/>
+        </w:rPr>
+        <w:t>Signs“</w:t>
+      </w:r>
+      <w:proofErr w:type="gramEnd"/>
+      <w:r>
+        <w:rPr>
+          <w:rFonts w:ascii="Arial" w:hAnsi="Arial" w:cs="Arial"/>
+          <w:sz w:val="24"/>
+          <w:szCs w:val="24"/>
+          <w:lang w:val="en-US"/>
+        </w:rPr>
+        <w:t>). Additionally you c</w:t>
       </w:r>
       <w:r>
         <w:rPr>
@@ -2124,14 +2645,25 @@
         </w:rPr>
         <w:t>“</w:t>
       </w:r>
-      <w:r>
-        <w:rPr>
-          <w:rFonts w:ascii="Arial" w:hAnsi="Arial" w:cs="Arial"/>
-          <w:sz w:val="24"/>
-          <w:szCs w:val="24"/>
-          <w:lang w:val="en-US"/>
-        </w:rPr>
-        <w:t>Signs“ folder, select the check box at the end.</w:t>
+      <w:proofErr w:type="gramStart"/>
+      <w:r>
+        <w:rPr>
+          <w:rFonts w:ascii="Arial" w:hAnsi="Arial" w:cs="Arial"/>
+          <w:sz w:val="24"/>
+          <w:szCs w:val="24"/>
+          <w:lang w:val="en-US"/>
+        </w:rPr>
+        <w:t>Signs“ folder</w:t>
+      </w:r>
+      <w:proofErr w:type="gramEnd"/>
+      <w:r>
+        <w:rPr>
+          <w:rFonts w:ascii="Arial" w:hAnsi="Arial" w:cs="Arial"/>
+          <w:sz w:val="24"/>
+          <w:szCs w:val="24"/>
+          <w:lang w:val="en-US"/>
+        </w:rPr>
+        <w:t>, select the check box at the end.</w:t>
       </w:r>
     </w:p>
     <w:p>
@@ -2191,7 +2723,27 @@
           <w:szCs w:val="24"/>
           <w:lang w:val="en-US"/>
         </w:rPr>
-        <w:t xml:space="preserve">Planning report“ and </w:t>
+        <w:t xml:space="preserve">Planning </w:t>
+      </w:r>
+      <w:proofErr w:type="gramStart"/>
+      <w:r>
+        <w:rPr>
+          <w:rFonts w:ascii="Arial" w:hAnsi="Arial" w:cs="Arial"/>
+          <w:sz w:val="24"/>
+          <w:szCs w:val="24"/>
+          <w:lang w:val="en-US"/>
+        </w:rPr>
+        <w:t>report“ and</w:t>
+      </w:r>
+      <w:proofErr w:type="gramEnd"/>
+      <w:r>
+        <w:rPr>
+          <w:rFonts w:ascii="Arial" w:hAnsi="Arial" w:cs="Arial"/>
+          <w:sz w:val="24"/>
+          <w:szCs w:val="24"/>
+          <w:lang w:val="en-US"/>
+        </w:rPr>
+        <w:t xml:space="preserve"> </w:t>
       </w:r>
       <w:r>
         <w:rPr>
@@ -2376,14 +2928,25 @@
         </w:rPr>
         <w:t>“</w:t>
       </w:r>
-      <w:r>
-        <w:rPr>
-          <w:rFonts w:ascii="Arial" w:hAnsi="Arial" w:cs="Arial"/>
-          <w:sz w:val="24"/>
-          <w:szCs w:val="24"/>
-          <w:lang w:val="en-US"/>
-        </w:rPr>
-        <w:t>PB“ button and move it with the up and down arrows at the right position</w:t>
+      <w:proofErr w:type="gramStart"/>
+      <w:r>
+        <w:rPr>
+          <w:rFonts w:ascii="Arial" w:hAnsi="Arial" w:cs="Arial"/>
+          <w:sz w:val="24"/>
+          <w:szCs w:val="24"/>
+          <w:lang w:val="en-US"/>
+        </w:rPr>
+        <w:t>PB“ button</w:t>
+      </w:r>
+      <w:proofErr w:type="gramEnd"/>
+      <w:r>
+        <w:rPr>
+          <w:rFonts w:ascii="Arial" w:hAnsi="Arial" w:cs="Arial"/>
+          <w:sz w:val="24"/>
+          <w:szCs w:val="24"/>
+          <w:lang w:val="en-US"/>
+        </w:rPr>
+        <w:t xml:space="preserve"> and move it with the up and down arrows at the right position</w:t>
       </w:r>
     </w:p>
     <w:p>
@@ -2436,14 +2999,25 @@
         </w:rPr>
         <w:t>“</w:t>
       </w:r>
-      <w:r>
-        <w:rPr>
-          <w:rFonts w:ascii="Arial" w:hAnsi="Arial" w:cs="Arial"/>
-          <w:sz w:val="24"/>
-          <w:szCs w:val="24"/>
-          <w:lang w:val="en-US"/>
-        </w:rPr>
-        <w:t xml:space="preserve">S“ button. </w:t>
+      <w:proofErr w:type="gramStart"/>
+      <w:r>
+        <w:rPr>
+          <w:rFonts w:ascii="Arial" w:hAnsi="Arial" w:cs="Arial"/>
+          <w:sz w:val="24"/>
+          <w:szCs w:val="24"/>
+          <w:lang w:val="en-US"/>
+        </w:rPr>
+        <w:t>S“ button</w:t>
+      </w:r>
+      <w:proofErr w:type="gramEnd"/>
+      <w:r>
+        <w:rPr>
+          <w:rFonts w:ascii="Arial" w:hAnsi="Arial" w:cs="Arial"/>
+          <w:sz w:val="24"/>
+          <w:szCs w:val="24"/>
+          <w:lang w:val="en-US"/>
+        </w:rPr>
+        <w:t xml:space="preserve">. </w:t>
       </w:r>
     </w:p>
     <w:p>
@@ -2478,6 +3052,7 @@
         </w:rPr>
         <w:t>“</w:t>
       </w:r>
+      <w:proofErr w:type="gramStart"/>
       <w:r>
         <w:rPr>
           <w:rFonts w:ascii="Arial" w:hAnsi="Arial" w:cs="Arial"/>
@@ -2487,6 +3062,7 @@
         </w:rPr>
         <w:t>OK“ button</w:t>
       </w:r>
+      <w:proofErr w:type="gramEnd"/>
     </w:p>
     <w:p>
       <w:pPr>
@@ -2556,14 +3132,36 @@
         </w:rPr>
         <w:t>“</w:t>
       </w:r>
-      <w:r>
-        <w:rPr>
-          <w:rFonts w:ascii="Arial" w:hAnsi="Arial" w:cs="Arial"/>
-          <w:sz w:val="24"/>
-          <w:szCs w:val="24"/>
-          <w:lang w:val="en-US"/>
-        </w:rPr>
-        <w:t>ZapReport.cfg“ file as a PDF/A file</w:t>
+      <w:proofErr w:type="spellStart"/>
+      <w:proofErr w:type="gramStart"/>
+      <w:r>
+        <w:rPr>
+          <w:rFonts w:ascii="Arial" w:hAnsi="Arial" w:cs="Arial"/>
+          <w:sz w:val="24"/>
+          <w:szCs w:val="24"/>
+          <w:lang w:val="en-US"/>
+        </w:rPr>
+        <w:t>ZapReport.cfg</w:t>
+      </w:r>
+      <w:proofErr w:type="spellEnd"/>
+      <w:r>
+        <w:rPr>
+          <w:rFonts w:ascii="Arial" w:hAnsi="Arial" w:cs="Arial"/>
+          <w:sz w:val="24"/>
+          <w:szCs w:val="24"/>
+          <w:lang w:val="en-US"/>
+        </w:rPr>
+        <w:t>“ file</w:t>
+      </w:r>
+      <w:proofErr w:type="gramEnd"/>
+      <w:r>
+        <w:rPr>
+          <w:rFonts w:ascii="Arial" w:hAnsi="Arial" w:cs="Arial"/>
+          <w:sz w:val="24"/>
+          <w:szCs w:val="24"/>
+          <w:lang w:val="en-US"/>
+        </w:rPr>
+        <w:t xml:space="preserve"> as a PDF/A file</w:t>
       </w:r>
     </w:p>
     <w:p>
@@ -2646,14 +3244,36 @@
         </w:rPr>
         <w:t>“</w:t>
       </w:r>
-      <w:r>
-        <w:rPr>
-          <w:rFonts w:ascii="Arial" w:hAnsi="Arial" w:cs="Arial"/>
-          <w:sz w:val="24"/>
-          <w:szCs w:val="24"/>
-          <w:lang w:val="en-US"/>
-        </w:rPr>
-        <w:t>ZapReport.cfg“ you c</w:t>
+      <w:proofErr w:type="spellStart"/>
+      <w:proofErr w:type="gramStart"/>
+      <w:r>
+        <w:rPr>
+          <w:rFonts w:ascii="Arial" w:hAnsi="Arial" w:cs="Arial"/>
+          <w:sz w:val="24"/>
+          <w:szCs w:val="24"/>
+          <w:lang w:val="en-US"/>
+        </w:rPr>
+        <w:t>ZapReport.cfg</w:t>
+      </w:r>
+      <w:proofErr w:type="spellEnd"/>
+      <w:r>
+        <w:rPr>
+          <w:rFonts w:ascii="Arial" w:hAnsi="Arial" w:cs="Arial"/>
+          <w:sz w:val="24"/>
+          <w:szCs w:val="24"/>
+          <w:lang w:val="en-US"/>
+        </w:rPr>
+        <w:t>“ you</w:t>
+      </w:r>
+      <w:proofErr w:type="gramEnd"/>
+      <w:r>
+        <w:rPr>
+          <w:rFonts w:ascii="Arial" w:hAnsi="Arial" w:cs="Arial"/>
+          <w:sz w:val="24"/>
+          <w:szCs w:val="24"/>
+          <w:lang w:val="en-US"/>
+        </w:rPr>
+        <w:t xml:space="preserve"> c</w:t>
       </w:r>
       <w:r>
         <w:rPr>
@@ -2718,14 +3338,25 @@
         </w:rPr>
         <w:t>“</w:t>
       </w:r>
-      <w:r>
-        <w:rPr>
-          <w:rFonts w:ascii="Arial" w:hAnsi="Arial" w:cs="Arial"/>
-          <w:sz w:val="24"/>
-          <w:szCs w:val="24"/>
-          <w:lang w:val="en-US"/>
-        </w:rPr>
-        <w:t>ReportTypes“ there is an entry for each report type. This report type consist</w:t>
+      <w:proofErr w:type="spellStart"/>
+      <w:r>
+        <w:rPr>
+          <w:rFonts w:ascii="Arial" w:hAnsi="Arial" w:cs="Arial"/>
+          <w:sz w:val="24"/>
+          <w:szCs w:val="24"/>
+          <w:lang w:val="en-US"/>
+        </w:rPr>
+        <w:t>ReportTypes</w:t>
+      </w:r>
+      <w:proofErr w:type="spellEnd"/>
+      <w:r>
+        <w:rPr>
+          <w:rFonts w:ascii="Arial" w:hAnsi="Arial" w:cs="Arial"/>
+          <w:sz w:val="24"/>
+          <w:szCs w:val="24"/>
+          <w:lang w:val="en-US"/>
+        </w:rPr>
+        <w:t>“ there is an entry for each report type. This report type consist</w:t>
       </w:r>
       <w:r>
         <w:rPr>
@@ -2778,14 +3409,36 @@
         </w:rPr>
         <w:t>“</w:t>
       </w:r>
-      <w:r>
-        <w:rPr>
-          <w:rFonts w:ascii="Arial" w:hAnsi="Arial" w:cs="Arial"/>
-          <w:sz w:val="24"/>
-          <w:szCs w:val="24"/>
-          <w:lang w:val="en-US"/>
-        </w:rPr>
-        <w:t xml:space="preserve">Titel“: Shown in the selection of </w:t>
+      <w:proofErr w:type="spellStart"/>
+      <w:proofErr w:type="gramStart"/>
+      <w:r>
+        <w:rPr>
+          <w:rFonts w:ascii="Arial" w:hAnsi="Arial" w:cs="Arial"/>
+          <w:sz w:val="24"/>
+          <w:szCs w:val="24"/>
+          <w:lang w:val="en-US"/>
+        </w:rPr>
+        <w:t>Titel</w:t>
+      </w:r>
+      <w:proofErr w:type="spellEnd"/>
+      <w:r>
+        <w:rPr>
+          <w:rFonts w:ascii="Arial" w:hAnsi="Arial" w:cs="Arial"/>
+          <w:sz w:val="24"/>
+          <w:szCs w:val="24"/>
+          <w:lang w:val="en-US"/>
+        </w:rPr>
+        <w:t>“</w:t>
+      </w:r>
+      <w:proofErr w:type="gramEnd"/>
+      <w:r>
+        <w:rPr>
+          <w:rFonts w:ascii="Arial" w:hAnsi="Arial" w:cs="Arial"/>
+          <w:sz w:val="24"/>
+          <w:szCs w:val="24"/>
+          <w:lang w:val="en-US"/>
+        </w:rPr>
+        <w:t xml:space="preserve">: Shown in the selection of </w:t>
       </w:r>
       <w:r>
         <w:rPr>
@@ -2865,14 +3518,25 @@
         </w:rPr>
         <w:t>“</w:t>
       </w:r>
-      <w:r>
-        <w:rPr>
-          <w:rFonts w:ascii="Arial" w:hAnsi="Arial" w:cs="Arial"/>
-          <w:sz w:val="24"/>
-          <w:szCs w:val="24"/>
-          <w:lang w:val="en-US"/>
-        </w:rPr>
-        <w:t xml:space="preserve">Filename“: Used as mask to create the filename to save the report. There are some special placeholders, that are replaced on the fly: </w:t>
+      <w:proofErr w:type="gramStart"/>
+      <w:r>
+        <w:rPr>
+          <w:rFonts w:ascii="Arial" w:hAnsi="Arial" w:cs="Arial"/>
+          <w:sz w:val="24"/>
+          <w:szCs w:val="24"/>
+          <w:lang w:val="en-US"/>
+        </w:rPr>
+        <w:t>Filename“</w:t>
+      </w:r>
+      <w:proofErr w:type="gramEnd"/>
+      <w:r>
+        <w:rPr>
+          <w:rFonts w:ascii="Arial" w:hAnsi="Arial" w:cs="Arial"/>
+          <w:sz w:val="24"/>
+          <w:szCs w:val="24"/>
+          <w:lang w:val="en-US"/>
+        </w:rPr>
+        <w:t xml:space="preserve">: Used as mask to create the filename to save the report. There are some special placeholders, that are replaced on the fly: </w:t>
       </w:r>
       <w:r>
         <w:rPr>
@@ -2890,7 +3554,38 @@
           <w:szCs w:val="24"/>
           <w:lang w:val="en-US"/>
         </w:rPr>
-        <w:t xml:space="preserve">{MedicalId}“, </w:t>
+        <w:t>{</w:t>
+      </w:r>
+      <w:proofErr w:type="spellStart"/>
+      <w:r>
+        <w:rPr>
+          <w:rFonts w:ascii="Arial" w:hAnsi="Arial" w:cs="Arial"/>
+          <w:sz w:val="24"/>
+          <w:szCs w:val="24"/>
+          <w:lang w:val="en-US"/>
+        </w:rPr>
+        <w:t>MedicalId</w:t>
+      </w:r>
+      <w:proofErr w:type="spellEnd"/>
+      <w:proofErr w:type="gramStart"/>
+      <w:r>
+        <w:rPr>
+          <w:rFonts w:ascii="Arial" w:hAnsi="Arial" w:cs="Arial"/>
+          <w:sz w:val="24"/>
+          <w:szCs w:val="24"/>
+          <w:lang w:val="en-US"/>
+        </w:rPr>
+        <w:t>}“</w:t>
+      </w:r>
+      <w:proofErr w:type="gramEnd"/>
+      <w:r>
+        <w:rPr>
+          <w:rFonts w:ascii="Arial" w:hAnsi="Arial" w:cs="Arial"/>
+          <w:sz w:val="24"/>
+          <w:szCs w:val="24"/>
+          <w:lang w:val="en-US"/>
+        </w:rPr>
+        <w:t xml:space="preserve">, </w:t>
       </w:r>
       <w:r>
         <w:rPr>
@@ -2908,7 +3603,27 @@
           <w:szCs w:val="24"/>
           <w:lang w:val="en-US"/>
         </w:rPr>
-        <w:t xml:space="preserve">{PatientFirstName}“, </w:t>
+        <w:t>{</w:t>
+      </w:r>
+      <w:proofErr w:type="spellStart"/>
+      <w:r>
+        <w:rPr>
+          <w:rFonts w:ascii="Arial" w:hAnsi="Arial" w:cs="Arial"/>
+          <w:sz w:val="24"/>
+          <w:szCs w:val="24"/>
+          <w:lang w:val="en-US"/>
+        </w:rPr>
+        <w:t>PatientFirstName</w:t>
+      </w:r>
+      <w:proofErr w:type="spellEnd"/>
+      <w:r>
+        <w:rPr>
+          <w:rFonts w:ascii="Arial" w:hAnsi="Arial" w:cs="Arial"/>
+          <w:sz w:val="24"/>
+          <w:szCs w:val="24"/>
+          <w:lang w:val="en-US"/>
+        </w:rPr>
+        <w:t xml:space="preserve">}“, </w:t>
       </w:r>
       <w:r>
         <w:rPr>
@@ -2926,7 +3641,27 @@
           <w:szCs w:val="24"/>
           <w:lang w:val="en-US"/>
         </w:rPr>
-        <w:t xml:space="preserve">{PatientMiddleName}“, </w:t>
+        <w:t>{</w:t>
+      </w:r>
+      <w:proofErr w:type="spellStart"/>
+      <w:r>
+        <w:rPr>
+          <w:rFonts w:ascii="Arial" w:hAnsi="Arial" w:cs="Arial"/>
+          <w:sz w:val="24"/>
+          <w:szCs w:val="24"/>
+          <w:lang w:val="en-US"/>
+        </w:rPr>
+        <w:t>PatientMiddleName</w:t>
+      </w:r>
+      <w:proofErr w:type="spellEnd"/>
+      <w:r>
+        <w:rPr>
+          <w:rFonts w:ascii="Arial" w:hAnsi="Arial" w:cs="Arial"/>
+          <w:sz w:val="24"/>
+          <w:szCs w:val="24"/>
+          <w:lang w:val="en-US"/>
+        </w:rPr>
+        <w:t xml:space="preserve">}“, </w:t>
       </w:r>
       <w:r>
         <w:rPr>
@@ -2937,14 +3672,25 @@
         </w:rPr>
         <w:t>“</w:t>
       </w:r>
-      <w:r>
-        <w:rPr>
-          <w:rFonts w:ascii="Arial" w:hAnsi="Arial" w:cs="Arial"/>
-          <w:sz w:val="24"/>
-          <w:szCs w:val="24"/>
-          <w:lang w:val="en-US"/>
-        </w:rPr>
-        <w:t xml:space="preserve">PatientLastName}“ and </w:t>
+      <w:proofErr w:type="spellStart"/>
+      <w:r>
+        <w:rPr>
+          <w:rFonts w:ascii="Arial" w:hAnsi="Arial" w:cs="Arial"/>
+          <w:sz w:val="24"/>
+          <w:szCs w:val="24"/>
+          <w:lang w:val="en-US"/>
+        </w:rPr>
+        <w:t>PatientLastName</w:t>
+      </w:r>
+      <w:proofErr w:type="spellEnd"/>
+      <w:r>
+        <w:rPr>
+          <w:rFonts w:ascii="Arial" w:hAnsi="Arial" w:cs="Arial"/>
+          <w:sz w:val="24"/>
+          <w:szCs w:val="24"/>
+          <w:lang w:val="en-US"/>
+        </w:rPr>
+        <w:t xml:space="preserve">}“ and </w:t>
       </w:r>
       <w:r>
         <w:rPr>
@@ -2962,7 +3708,27 @@
           <w:szCs w:val="24"/>
           <w:lang w:val="en-US"/>
         </w:rPr>
-        <w:t xml:space="preserve">{PlanName}“. This </w:t>
+        <w:t>{</w:t>
+      </w:r>
+      <w:proofErr w:type="spellStart"/>
+      <w:r>
+        <w:rPr>
+          <w:rFonts w:ascii="Arial" w:hAnsi="Arial" w:cs="Arial"/>
+          <w:sz w:val="24"/>
+          <w:szCs w:val="24"/>
+          <w:lang w:val="en-US"/>
+        </w:rPr>
+        <w:t>PlanName</w:t>
+      </w:r>
+      <w:proofErr w:type="spellEnd"/>
+      <w:r>
+        <w:rPr>
+          <w:rFonts w:ascii="Arial" w:hAnsi="Arial" w:cs="Arial"/>
+          <w:sz w:val="24"/>
+          <w:szCs w:val="24"/>
+          <w:lang w:val="en-US"/>
+        </w:rPr>
+        <w:t xml:space="preserve">}“. This </w:t>
       </w:r>
       <w:r>
         <w:rPr>
@@ -2998,8 +3764,60 @@
           <w:szCs w:val="24"/>
           <w:lang w:val="en-US"/>
         </w:rPr>
-        <w:t xml:space="preserve">{MedicalId} - {PlanName} – SummaryReport“. Extension </w:t>
-      </w:r>
+        <w:t>{</w:t>
+      </w:r>
+      <w:proofErr w:type="spellStart"/>
+      <w:r>
+        <w:rPr>
+          <w:rFonts w:ascii="Arial" w:hAnsi="Arial" w:cs="Arial"/>
+          <w:sz w:val="24"/>
+          <w:szCs w:val="24"/>
+          <w:lang w:val="en-US"/>
+        </w:rPr>
+        <w:t>MedicalId</w:t>
+      </w:r>
+      <w:proofErr w:type="spellEnd"/>
+      <w:r>
+        <w:rPr>
+          <w:rFonts w:ascii="Arial" w:hAnsi="Arial" w:cs="Arial"/>
+          <w:sz w:val="24"/>
+          <w:szCs w:val="24"/>
+          <w:lang w:val="en-US"/>
+        </w:rPr>
+        <w:t>} - {</w:t>
+      </w:r>
+      <w:proofErr w:type="spellStart"/>
+      <w:r>
+        <w:rPr>
+          <w:rFonts w:ascii="Arial" w:hAnsi="Arial" w:cs="Arial"/>
+          <w:sz w:val="24"/>
+          <w:szCs w:val="24"/>
+          <w:lang w:val="en-US"/>
+        </w:rPr>
+        <w:t>PlanName</w:t>
+      </w:r>
+      <w:proofErr w:type="spellEnd"/>
+      <w:r>
+        <w:rPr>
+          <w:rFonts w:ascii="Arial" w:hAnsi="Arial" w:cs="Arial"/>
+          <w:sz w:val="24"/>
+          <w:szCs w:val="24"/>
+          <w:lang w:val="en-US"/>
+        </w:rPr>
+        <w:t xml:space="preserve">} – </w:t>
+      </w:r>
+      <w:proofErr w:type="spellStart"/>
+      <w:proofErr w:type="gramStart"/>
+      <w:r>
+        <w:rPr>
+          <w:rFonts w:ascii="Arial" w:hAnsi="Arial" w:cs="Arial"/>
+          <w:sz w:val="24"/>
+          <w:szCs w:val="24"/>
+          <w:lang w:val="en-US"/>
+        </w:rPr>
+        <w:t>SummaryReport</w:t>
+      </w:r>
+      <w:proofErr w:type="spellEnd"/>
       <w:r>
         <w:rPr>
           <w:rFonts w:ascii="Arial" w:hAnsi="Arial" w:cs="Arial"/>
@@ -3009,6 +3827,25 @@
         </w:rPr>
         <w:t>“</w:t>
       </w:r>
+      <w:proofErr w:type="gramEnd"/>
+      <w:r>
+        <w:rPr>
+          <w:rFonts w:ascii="Arial" w:hAnsi="Arial" w:cs="Arial"/>
+          <w:sz w:val="24"/>
+          <w:szCs w:val="24"/>
+          <w:lang w:val="en-US"/>
+        </w:rPr>
+        <w:t xml:space="preserve">. Extension </w:t>
+      </w:r>
+      <w:r>
+        <w:rPr>
+          <w:rFonts w:ascii="Arial" w:hAnsi="Arial" w:cs="Arial"/>
+          <w:sz w:val="24"/>
+          <w:szCs w:val="24"/>
+          <w:lang w:val="en-US"/>
+        </w:rPr>
+        <w:t>“</w:t>
+      </w:r>
       <w:r>
         <w:rPr>
           <w:rFonts w:ascii="Arial" w:hAnsi="Arial" w:cs="Arial"/>
@@ -3018,6 +3855,7 @@
         </w:rPr>
         <w:t>.</w:t>
       </w:r>
+      <w:proofErr w:type="gramStart"/>
       <w:r>
         <w:rPr>
           <w:rFonts w:ascii="Arial" w:hAnsi="Arial" w:cs="Arial"/>
@@ -3034,7 +3872,17 @@
           <w:szCs w:val="24"/>
           <w:lang w:val="en-US"/>
         </w:rPr>
-        <w:t xml:space="preserve">is </w:t>
+        <w:t>is</w:t>
+      </w:r>
+      <w:proofErr w:type="gramEnd"/>
+      <w:r>
+        <w:rPr>
+          <w:rFonts w:ascii="Arial" w:hAnsi="Arial" w:cs="Arial"/>
+          <w:sz w:val="24"/>
+          <w:szCs w:val="24"/>
+          <w:lang w:val="en-US"/>
+        </w:rPr>
+        <w:t xml:space="preserve"> </w:t>
       </w:r>
       <w:r>
         <w:rPr>
@@ -3069,14 +3917,25 @@
         </w:rPr>
         <w:t>“</w:t>
       </w:r>
-      <w:r>
-        <w:rPr>
-          <w:rFonts w:ascii="Arial" w:hAnsi="Arial" w:cs="Arial"/>
-          <w:sz w:val="24"/>
-          <w:szCs w:val="24"/>
-          <w:lang w:val="en-US"/>
-        </w:rPr>
-        <w:t xml:space="preserve">Components“: List of components </w:t>
+      <w:proofErr w:type="gramStart"/>
+      <w:r>
+        <w:rPr>
+          <w:rFonts w:ascii="Arial" w:hAnsi="Arial" w:cs="Arial"/>
+          <w:sz w:val="24"/>
+          <w:szCs w:val="24"/>
+          <w:lang w:val="en-US"/>
+        </w:rPr>
+        <w:t>Components“</w:t>
+      </w:r>
+      <w:proofErr w:type="gramEnd"/>
+      <w:r>
+        <w:rPr>
+          <w:rFonts w:ascii="Arial" w:hAnsi="Arial" w:cs="Arial"/>
+          <w:sz w:val="24"/>
+          <w:szCs w:val="24"/>
+          <w:lang w:val="en-US"/>
+        </w:rPr>
+        <w:t xml:space="preserve">: List of components </w:t>
       </w:r>
       <w:r>
         <w:rPr>
@@ -3105,14 +3964,25 @@
         </w:rPr>
         <w:t>“</w:t>
       </w:r>
-      <w:r>
-        <w:rPr>
-          <w:rFonts w:ascii="Arial" w:hAnsi="Arial" w:cs="Arial"/>
-          <w:sz w:val="24"/>
-          <w:szCs w:val="24"/>
-          <w:lang w:val="en-US"/>
-        </w:rPr>
-        <w:t xml:space="preserve">S“ button. </w:t>
+      <w:proofErr w:type="gramStart"/>
+      <w:r>
+        <w:rPr>
+          <w:rFonts w:ascii="Arial" w:hAnsi="Arial" w:cs="Arial"/>
+          <w:sz w:val="24"/>
+          <w:szCs w:val="24"/>
+          <w:lang w:val="en-US"/>
+        </w:rPr>
+        <w:t>S“ button</w:t>
+      </w:r>
+      <w:proofErr w:type="gramEnd"/>
+      <w:r>
+        <w:rPr>
+          <w:rFonts w:ascii="Arial" w:hAnsi="Arial" w:cs="Arial"/>
+          <w:sz w:val="24"/>
+          <w:szCs w:val="24"/>
+          <w:lang w:val="en-US"/>
+        </w:rPr>
+        <w:t xml:space="preserve">. </w:t>
       </w:r>
     </w:p>
     <w:p>
@@ -3175,9 +4045,29 @@
           <w:szCs w:val="24"/>
           <w:lang w:val="en-US"/>
         </w:rPr>
-        <w:t xml:space="preserve">If you have any problems while using ZapReport, send an e-mail to </w:t>
-      </w:r>
-      <w:hyperlink r:id="rId9" w:history="1">
+        <w:t xml:space="preserve">If you have any problems while using </w:t>
+      </w:r>
+      <w:proofErr w:type="spellStart"/>
+      <w:r>
+        <w:rPr>
+          <w:rFonts w:ascii="Arial" w:hAnsi="Arial" w:cs="Arial"/>
+          <w:sz w:val="24"/>
+          <w:szCs w:val="24"/>
+          <w:lang w:val="en-US"/>
+        </w:rPr>
+        <w:t>ZapReport</w:t>
+      </w:r>
+      <w:proofErr w:type="spellEnd"/>
+      <w:r>
+        <w:rPr>
+          <w:rFonts w:ascii="Arial" w:hAnsi="Arial" w:cs="Arial"/>
+          <w:sz w:val="24"/>
+          <w:szCs w:val="24"/>
+          <w:lang w:val="en-US"/>
+        </w:rPr>
+        <w:t xml:space="preserve">, send an e-mail to </w:t>
+      </w:r>
+      <w:hyperlink r:id="rId8" w:history="1">
         <w:r>
           <w:rPr>
             <w:rFonts w:ascii="Arial" w:hAnsi="Arial" w:cs="Arial"/>
@@ -3292,8 +4182,19 @@
           <w:szCs w:val="24"/>
           <w:lang w:val="en-US"/>
         </w:rPr>
-        <w:t>The following libraries are used to create ZapReport</w:t>
-      </w:r>
+        <w:t xml:space="preserve">The following libraries are used to create </w:t>
+      </w:r>
+      <w:proofErr w:type="spellStart"/>
+      <w:r>
+        <w:rPr>
+          <w:rFonts w:ascii="Arial" w:hAnsi="Arial" w:cs="Arial"/>
+          <w:sz w:val="24"/>
+          <w:szCs w:val="24"/>
+          <w:lang w:val="en-US"/>
+        </w:rPr>
+        <w:t>ZapReport</w:t>
+      </w:r>
+      <w:proofErr w:type="spellEnd"/>
     </w:p>
     <w:p>
       <w:pPr>
@@ -3309,16 +4210,27 @@
           <w:lang w:val="en-US"/>
         </w:rPr>
       </w:pPr>
-      <w:r>
-        <w:rPr>
-          <w:rFonts w:ascii="Arial" w:hAnsi="Arial" w:cs="Arial"/>
-          <w:sz w:val="24"/>
-          <w:szCs w:val="24"/>
-          <w:lang w:val="en-US"/>
-        </w:rPr>
-        <w:t xml:space="preserve">ScottPlot: </w:t>
-      </w:r>
-      <w:hyperlink r:id="rId10" w:history="1">
+      <w:proofErr w:type="spellStart"/>
+      <w:r>
+        <w:rPr>
+          <w:rFonts w:ascii="Arial" w:hAnsi="Arial" w:cs="Arial"/>
+          <w:sz w:val="24"/>
+          <w:szCs w:val="24"/>
+          <w:lang w:val="en-US"/>
+        </w:rPr>
+        <w:t>ScottPlot</w:t>
+      </w:r>
+      <w:proofErr w:type="spellEnd"/>
+      <w:r>
+        <w:rPr>
+          <w:rFonts w:ascii="Arial" w:hAnsi="Arial" w:cs="Arial"/>
+          <w:sz w:val="24"/>
+          <w:szCs w:val="24"/>
+          <w:lang w:val="en-US"/>
+        </w:rPr>
+        <w:t xml:space="preserve">: </w:t>
+      </w:r>
+      <w:hyperlink r:id="rId9" w:history="1">
         <w:r>
           <w:rPr>
             <w:rStyle w:val="Hyperlink"/>
@@ -3354,16 +4266,27 @@
           <w:lang w:val="en-US"/>
         </w:rPr>
       </w:pPr>
-      <w:r>
-        <w:rPr>
-          <w:rFonts w:ascii="Arial" w:hAnsi="Arial" w:cs="Arial"/>
-          <w:sz w:val="24"/>
-          <w:szCs w:val="24"/>
-          <w:lang w:val="en-US"/>
-        </w:rPr>
-        <w:t xml:space="preserve">QuestPDF: </w:t>
-      </w:r>
-      <w:hyperlink r:id="rId11" w:history="1">
+      <w:proofErr w:type="spellStart"/>
+      <w:r>
+        <w:rPr>
+          <w:rFonts w:ascii="Arial" w:hAnsi="Arial" w:cs="Arial"/>
+          <w:sz w:val="24"/>
+          <w:szCs w:val="24"/>
+          <w:lang w:val="en-US"/>
+        </w:rPr>
+        <w:t>QuestPDF</w:t>
+      </w:r>
+      <w:proofErr w:type="spellEnd"/>
+      <w:r>
+        <w:rPr>
+          <w:rFonts w:ascii="Arial" w:hAnsi="Arial" w:cs="Arial"/>
+          <w:sz w:val="24"/>
+          <w:szCs w:val="24"/>
+          <w:lang w:val="en-US"/>
+        </w:rPr>
+        <w:t xml:space="preserve">: </w:t>
+      </w:r>
+      <w:hyperlink r:id="rId10" w:history="1">
         <w:r>
           <w:rPr>
             <w:rStyle w:val="Hyperlink"/>
@@ -3399,16 +4322,27 @@
           <w:lang w:val="en-US"/>
         </w:rPr>
       </w:pPr>
-      <w:r>
-        <w:rPr>
-          <w:rFonts w:ascii="Arial" w:hAnsi="Arial" w:cs="Arial"/>
-          <w:sz w:val="24"/>
-          <w:szCs w:val="24"/>
-          <w:lang w:val="en-US"/>
-        </w:rPr>
-        <w:t xml:space="preserve">SkiaSharp: </w:t>
-      </w:r>
-      <w:hyperlink r:id="rId12" w:history="1">
+      <w:proofErr w:type="spellStart"/>
+      <w:r>
+        <w:rPr>
+          <w:rFonts w:ascii="Arial" w:hAnsi="Arial" w:cs="Arial"/>
+          <w:sz w:val="24"/>
+          <w:szCs w:val="24"/>
+          <w:lang w:val="en-US"/>
+        </w:rPr>
+        <w:t>SkiaSharp</w:t>
+      </w:r>
+      <w:proofErr w:type="spellEnd"/>
+      <w:r>
+        <w:rPr>
+          <w:rFonts w:ascii="Arial" w:hAnsi="Arial" w:cs="Arial"/>
+          <w:sz w:val="24"/>
+          <w:szCs w:val="24"/>
+          <w:lang w:val="en-US"/>
+        </w:rPr>
+        <w:t xml:space="preserve">: </w:t>
+      </w:r>
+      <w:hyperlink r:id="rId11" w:history="1">
         <w:r>
           <w:rPr>
             <w:rStyle w:val="Hyperlink"/>
@@ -3441,26 +4375,37 @@
           <w:rFonts w:ascii="Arial" w:hAnsi="Arial" w:cs="Arial"/>
           <w:sz w:val="24"/>
           <w:szCs w:val="24"/>
-          <w:lang w:val="en-US"/>
-        </w:rPr>
-      </w:pPr>
-      <w:r>
-        <w:rPr>
-          <w:rFonts w:ascii="Arial" w:hAnsi="Arial" w:cs="Arial"/>
-          <w:sz w:val="24"/>
-          <w:szCs w:val="24"/>
-          <w:lang w:val="en-US"/>
-        </w:rPr>
-        <w:t xml:space="preserve">Harfbuzz: </w:t>
-      </w:r>
-      <w:hyperlink r:id="rId13" w:history="1">
+          <w:lang w:val="de-CH"/>
+        </w:rPr>
+      </w:pPr>
+      <w:proofErr w:type="spellStart"/>
+      <w:r>
+        <w:rPr>
+          <w:rFonts w:ascii="Arial" w:hAnsi="Arial" w:cs="Arial"/>
+          <w:sz w:val="24"/>
+          <w:szCs w:val="24"/>
+          <w:lang w:val="de-CH"/>
+        </w:rPr>
+        <w:t>Harfbuzz</w:t>
+      </w:r>
+      <w:proofErr w:type="spellEnd"/>
+      <w:r>
+        <w:rPr>
+          <w:rFonts w:ascii="Arial" w:hAnsi="Arial" w:cs="Arial"/>
+          <w:sz w:val="24"/>
+          <w:szCs w:val="24"/>
+          <w:lang w:val="de-CH"/>
+        </w:rPr>
+        <w:t xml:space="preserve">: </w:t>
+      </w:r>
+      <w:hyperlink r:id="rId12" w:history="1">
         <w:r>
           <w:rPr>
             <w:rStyle w:val="Hyperlink"/>
             <w:rFonts w:ascii="Arial" w:hAnsi="Arial" w:cs="Arial"/>
             <w:sz w:val="24"/>
             <w:szCs w:val="24"/>
-            <w:lang w:val="en-US"/>
+            <w:lang w:val="de-CH"/>
           </w:rPr>
           <w:t>https://github.com/harfbuzz/harfbuzz</w:t>
         </w:r>
@@ -3470,9 +4415,29 @@
           <w:rFonts w:ascii="Arial" w:hAnsi="Arial" w:cs="Arial"/>
           <w:sz w:val="24"/>
           <w:szCs w:val="24"/>
-          <w:lang w:val="en-US"/>
-        </w:rPr>
-        <w:t xml:space="preserve"> (MIT license)</w:t>
+          <w:lang w:val="de-CH"/>
+        </w:rPr>
+        <w:t xml:space="preserve"> (MIT </w:t>
+      </w:r>
+      <w:proofErr w:type="spellStart"/>
+      <w:r>
+        <w:rPr>
+          <w:rFonts w:ascii="Arial" w:hAnsi="Arial" w:cs="Arial"/>
+          <w:sz w:val="24"/>
+          <w:szCs w:val="24"/>
+          <w:lang w:val="de-CH"/>
+        </w:rPr>
+        <w:t>license</w:t>
+      </w:r>
+      <w:proofErr w:type="spellEnd"/>
+      <w:r>
+        <w:rPr>
+          <w:rFonts w:ascii="Arial" w:hAnsi="Arial" w:cs="Arial"/>
+          <w:sz w:val="24"/>
+          <w:szCs w:val="24"/>
+          <w:lang w:val="de-CH"/>
+        </w:rPr>
+        <w:t>)</w:t>
       </w:r>
     </w:p>
     <w:p>
@@ -3489,16 +4454,27 @@
           <w:lang w:val="en-US"/>
         </w:rPr>
       </w:pPr>
-      <w:r>
-        <w:rPr>
-          <w:rFonts w:ascii="Arial" w:hAnsi="Arial" w:cs="Arial"/>
-          <w:sz w:val="24"/>
-          <w:szCs w:val="24"/>
-          <w:lang w:val="en-US"/>
-        </w:rPr>
-        <w:t xml:space="preserve">Newtonsoft Json.NET: </w:t>
-      </w:r>
-      <w:hyperlink r:id="rId14" w:history="1">
+      <w:proofErr w:type="spellStart"/>
+      <w:r>
+        <w:rPr>
+          <w:rFonts w:ascii="Arial" w:hAnsi="Arial" w:cs="Arial"/>
+          <w:sz w:val="24"/>
+          <w:szCs w:val="24"/>
+          <w:lang w:val="en-US"/>
+        </w:rPr>
+        <w:t>Newtonsoft</w:t>
+      </w:r>
+      <w:proofErr w:type="spellEnd"/>
+      <w:r>
+        <w:rPr>
+          <w:rFonts w:ascii="Arial" w:hAnsi="Arial" w:cs="Arial"/>
+          <w:sz w:val="24"/>
+          <w:szCs w:val="24"/>
+          <w:lang w:val="en-US"/>
+        </w:rPr>
+        <w:t xml:space="preserve"> Json.NET: </w:t>
+      </w:r>
+      <w:hyperlink r:id="rId13" w:history="1">
         <w:r>
           <w:rPr>
             <w:rStyle w:val="Hyperlink"/>
@@ -3541,7 +4517,27 @@
           <w:szCs w:val="24"/>
           <w:lang w:val="en-US"/>
         </w:rPr>
-        <w:t xml:space="preserve">Zap zsClient: </w:t>
+        <w:t xml:space="preserve">Zap </w:t>
+      </w:r>
+      <w:proofErr w:type="spellStart"/>
+      <w:r>
+        <w:rPr>
+          <w:rFonts w:ascii="Arial" w:hAnsi="Arial" w:cs="Arial"/>
+          <w:sz w:val="24"/>
+          <w:szCs w:val="24"/>
+          <w:lang w:val="en-US"/>
+        </w:rPr>
+        <w:t>zsClient</w:t>
+      </w:r>
+      <w:proofErr w:type="spellEnd"/>
+      <w:r>
+        <w:rPr>
+          <w:rFonts w:ascii="Arial" w:hAnsi="Arial" w:cs="Arial"/>
+          <w:sz w:val="24"/>
+          <w:szCs w:val="24"/>
+          <w:lang w:val="en-US"/>
+        </w:rPr>
+        <w:t xml:space="preserve">: </w:t>
       </w:r>
       <w:r>
         <w:rPr>
@@ -3554,7 +4550,7 @@
       </w:r>
     </w:p>
     <w:sectPr>
-      <w:footerReference w:type="default" r:id="rId15"/>
+      <w:footerReference w:type="default" r:id="rId14"/>
       <w:pgSz w:w="11906" w:h="16838"/>
       <w:pgMar w:top="1417" w:right="1417" w:bottom="1134" w:left="1417" w:header="708" w:footer="562" w:gutter="0"/>
       <w:cols w:space="708"/>
@@ -3565,7 +4561,7 @@
 </file>
 
 <file path=word/endnotes.xml><?xml version="1.0" encoding="utf-8"?>
-<w:endnotes xmlns:wpc="http://schemas.microsoft.com/office/word/2010/wordprocessingCanvas" xmlns:mc="http://schemas.openxmlformats.org/markup-compatibility/2006" xmlns:o="urn:schemas-microsoft-com:office:office" xmlns:r="http://schemas.openxmlformats.org/officeDocument/2006/relationships" xmlns:m="http://schemas.openxmlformats.org/officeDocument/2006/math" xmlns:v="urn:schemas-microsoft-com:vml" xmlns:wp14="http://schemas.microsoft.com/office/word/2010/wordprocessingDrawing" xmlns:wp="http://schemas.openxmlformats.org/drawingml/2006/wordprocessingDrawing" xmlns:w10="urn:schemas-microsoft-com:office:word" xmlns:w="http://schemas.openxmlformats.org/wordprocessingml/2006/main" xmlns:w14="http://schemas.microsoft.com/office/word/2010/wordml" xmlns:wpg="http://schemas.microsoft.com/office/word/2010/wordprocessingGroup" xmlns:wpi="http://schemas.microsoft.com/office/word/2010/wordprocessingInk" xmlns:wne="http://schemas.microsoft.com/office/word/2006/wordml" xmlns:wps="http://schemas.microsoft.com/office/word/2010/wordprocessingShape" mc:Ignorable="w14 wp14">
+<w:endnotes xmlns:wpc="http://schemas.microsoft.com/office/word/2010/wordprocessingCanvas" xmlns:cx="http://schemas.microsoft.com/office/drawing/2014/chartex" xmlns:cx1="http://schemas.microsoft.com/office/drawing/2015/9/8/chartex" xmlns:cx2="http://schemas.microsoft.com/office/drawing/2015/10/21/chartex" xmlns:cx3="http://schemas.microsoft.com/office/drawing/2016/5/9/chartex" xmlns:cx4="http://schemas.microsoft.com/office/drawing/2016/5/10/chartex" xmlns:cx5="http://schemas.microsoft.com/office/drawing/2016/5/11/chartex" xmlns:cx6="http://schemas.microsoft.com/office/drawing/2016/5/12/chartex" xmlns:cx7="http://schemas.microsoft.com/office/drawing/2016/5/13/chartex" xmlns:cx8="http://schemas.microsoft.com/office/drawing/2016/5/14/chartex" xmlns:mc="http://schemas.openxmlformats.org/markup-compatibility/2006" xmlns:aink="http://schemas.microsoft.com/office/drawing/2016/ink" xmlns:am3d="http://schemas.microsoft.com/office/drawing/2017/model3d" xmlns:o="urn:schemas-microsoft-com:office:office" xmlns:r="http://schemas.openxmlformats.org/officeDocument/2006/relationships" xmlns:m="http://schemas.openxmlformats.org/officeDocument/2006/math" xmlns:v="urn:schemas-microsoft-com:vml" xmlns:wp14="http://schemas.microsoft.com/office/word/2010/wordprocessingDrawing" xmlns:wp="http://schemas.openxmlformats.org/drawingml/2006/wordprocessingDrawing" xmlns:w10="urn:schemas-microsoft-com:office:word" xmlns:w="http://schemas.openxmlformats.org/wordprocessingml/2006/main" xmlns:w14="http://schemas.microsoft.com/office/word/2010/wordml" xmlns:w15="http://schemas.microsoft.com/office/word/2012/wordml" xmlns:w16cid="http://schemas.microsoft.com/office/word/2016/wordml/cid" xmlns:w16se="http://schemas.microsoft.com/office/word/2015/wordml/symex" xmlns:wpg="http://schemas.microsoft.com/office/word/2010/wordprocessingGroup" xmlns:wpi="http://schemas.microsoft.com/office/word/2010/wordprocessingInk" xmlns:wne="http://schemas.microsoft.com/office/word/2006/wordml" xmlns:wps="http://schemas.microsoft.com/office/word/2010/wordprocessingShape" mc:Ignorable="w14 w15 w16se w16cid wp14">
   <w:endnote w:type="separator" w:id="-1">
     <w:p>
       <w:pPr>
@@ -3590,7 +4586,7 @@
 </file>
 
 <file path=word/footer1.xml><?xml version="1.0" encoding="utf-8"?>
-<w:ftr xmlns:wpc="http://schemas.microsoft.com/office/word/2010/wordprocessingCanvas" xmlns:mc="http://schemas.openxmlformats.org/markup-compatibility/2006" xmlns:o="urn:schemas-microsoft-com:office:office" xmlns:r="http://schemas.openxmlformats.org/officeDocument/2006/relationships" xmlns:m="http://schemas.openxmlformats.org/officeDocument/2006/math" xmlns:v="urn:schemas-microsoft-com:vml" xmlns:wp14="http://schemas.microsoft.com/office/word/2010/wordprocessingDrawing" xmlns:wp="http://schemas.openxmlformats.org/drawingml/2006/wordprocessingDrawing" xmlns:w10="urn:schemas-microsoft-com:office:word" xmlns:w="http://schemas.openxmlformats.org/wordprocessingml/2006/main" xmlns:w14="http://schemas.microsoft.com/office/word/2010/wordml" xmlns:wpg="http://schemas.microsoft.com/office/word/2010/wordprocessingGroup" xmlns:wpi="http://schemas.microsoft.com/office/word/2010/wordprocessingInk" xmlns:wne="http://schemas.microsoft.com/office/word/2006/wordml" xmlns:wps="http://schemas.microsoft.com/office/word/2010/wordprocessingShape" mc:Ignorable="w14 wp14">
+<w:ftr xmlns:wpc="http://schemas.microsoft.com/office/word/2010/wordprocessingCanvas" xmlns:cx="http://schemas.microsoft.com/office/drawing/2014/chartex" xmlns:cx1="http://schemas.microsoft.com/office/drawing/2015/9/8/chartex" xmlns:cx2="http://schemas.microsoft.com/office/drawing/2015/10/21/chartex" xmlns:cx3="http://schemas.microsoft.com/office/drawing/2016/5/9/chartex" xmlns:cx4="http://schemas.microsoft.com/office/drawing/2016/5/10/chartex" xmlns:cx5="http://schemas.microsoft.com/office/drawing/2016/5/11/chartex" xmlns:cx6="http://schemas.microsoft.com/office/drawing/2016/5/12/chartex" xmlns:cx7="http://schemas.microsoft.com/office/drawing/2016/5/13/chartex" xmlns:cx8="http://schemas.microsoft.com/office/drawing/2016/5/14/chartex" xmlns:mc="http://schemas.openxmlformats.org/markup-compatibility/2006" xmlns:aink="http://schemas.microsoft.com/office/drawing/2016/ink" xmlns:am3d="http://schemas.microsoft.com/office/drawing/2017/model3d" xmlns:o="urn:schemas-microsoft-com:office:office" xmlns:r="http://schemas.openxmlformats.org/officeDocument/2006/relationships" xmlns:m="http://schemas.openxmlformats.org/officeDocument/2006/math" xmlns:v="urn:schemas-microsoft-com:vml" xmlns:wp14="http://schemas.microsoft.com/office/word/2010/wordprocessingDrawing" xmlns:wp="http://schemas.openxmlformats.org/drawingml/2006/wordprocessingDrawing" xmlns:w10="urn:schemas-microsoft-com:office:word" xmlns:w="http://schemas.openxmlformats.org/wordprocessingml/2006/main" xmlns:w14="http://schemas.microsoft.com/office/word/2010/wordml" xmlns:w15="http://schemas.microsoft.com/office/word/2012/wordml" xmlns:w16cid="http://schemas.microsoft.com/office/word/2016/wordml/cid" xmlns:w16se="http://schemas.microsoft.com/office/word/2015/wordml/symex" xmlns:wpg="http://schemas.microsoft.com/office/word/2010/wordprocessingGroup" xmlns:wpi="http://schemas.microsoft.com/office/word/2010/wordprocessingInk" xmlns:wne="http://schemas.microsoft.com/office/word/2006/wordml" xmlns:wps="http://schemas.microsoft.com/office/word/2010/wordprocessingShape" mc:Ignorable="w14 w15 w16se w16cid wp14">
   <w:p>
     <w:pPr>
       <w:pStyle w:val="Fuzeile"/>
@@ -3649,7 +4645,7 @@
 </file>
 
 <file path=word/footnotes.xml><?xml version="1.0" encoding="utf-8"?>
-<w:footnotes xmlns:wpc="http://schemas.microsoft.com/office/word/2010/wordprocessingCanvas" xmlns:mc="http://schemas.openxmlformats.org/markup-compatibility/2006" xmlns:o="urn:schemas-microsoft-com:office:office" xmlns:r="http://schemas.openxmlformats.org/officeDocument/2006/relationships" xmlns:m="http://schemas.openxmlformats.org/officeDocument/2006/math" xmlns:v="urn:schemas-microsoft-com:vml" xmlns:wp14="http://schemas.microsoft.com/office/word/2010/wordprocessingDrawing" xmlns:wp="http://schemas.openxmlformats.org/drawingml/2006/wordprocessingDrawing" xmlns:w10="urn:schemas-microsoft-com:office:word" xmlns:w="http://schemas.openxmlformats.org/wordprocessingml/2006/main" xmlns:w14="http://schemas.microsoft.com/office/word/2010/wordml" xmlns:wpg="http://schemas.microsoft.com/office/word/2010/wordprocessingGroup" xmlns:wpi="http://schemas.microsoft.com/office/word/2010/wordprocessingInk" xmlns:wne="http://schemas.microsoft.com/office/word/2006/wordml" xmlns:wps="http://schemas.microsoft.com/office/word/2010/wordprocessingShape" mc:Ignorable="w14 wp14">
+<w:footnotes xmlns:wpc="http://schemas.microsoft.com/office/word/2010/wordprocessingCanvas" xmlns:cx="http://schemas.microsoft.com/office/drawing/2014/chartex" xmlns:cx1="http://schemas.microsoft.com/office/drawing/2015/9/8/chartex" xmlns:cx2="http://schemas.microsoft.com/office/drawing/2015/10/21/chartex" xmlns:cx3="http://schemas.microsoft.com/office/drawing/2016/5/9/chartex" xmlns:cx4="http://schemas.microsoft.com/office/drawing/2016/5/10/chartex" xmlns:cx5="http://schemas.microsoft.com/office/drawing/2016/5/11/chartex" xmlns:cx6="http://schemas.microsoft.com/office/drawing/2016/5/12/chartex" xmlns:cx7="http://schemas.microsoft.com/office/drawing/2016/5/13/chartex" xmlns:cx8="http://schemas.microsoft.com/office/drawing/2016/5/14/chartex" xmlns:mc="http://schemas.openxmlformats.org/markup-compatibility/2006" xmlns:aink="http://schemas.microsoft.com/office/drawing/2016/ink" xmlns:am3d="http://schemas.microsoft.com/office/drawing/2017/model3d" xmlns:o="urn:schemas-microsoft-com:office:office" xmlns:r="http://schemas.openxmlformats.org/officeDocument/2006/relationships" xmlns:m="http://schemas.openxmlformats.org/officeDocument/2006/math" xmlns:v="urn:schemas-microsoft-com:vml" xmlns:wp14="http://schemas.microsoft.com/office/word/2010/wordprocessingDrawing" xmlns:wp="http://schemas.openxmlformats.org/drawingml/2006/wordprocessingDrawing" xmlns:w10="urn:schemas-microsoft-com:office:word" xmlns:w="http://schemas.openxmlformats.org/wordprocessingml/2006/main" xmlns:w14="http://schemas.microsoft.com/office/word/2010/wordml" xmlns:w15="http://schemas.microsoft.com/office/word/2012/wordml" xmlns:w16cid="http://schemas.microsoft.com/office/word/2016/wordml/cid" xmlns:w16se="http://schemas.microsoft.com/office/word/2015/wordml/symex" xmlns:wpg="http://schemas.microsoft.com/office/word/2010/wordprocessingGroup" xmlns:wpi="http://schemas.microsoft.com/office/word/2010/wordprocessingInk" xmlns:wne="http://schemas.microsoft.com/office/word/2006/wordml" xmlns:wps="http://schemas.microsoft.com/office/word/2010/wordprocessingShape" mc:Ignorable="w14 w15 w16se w16cid wp14">
   <w:footnote w:type="separator" w:id="-1">
     <w:p>
       <w:pPr>
@@ -3674,8 +4670,8 @@
 </file>
 
 <file path=word/numbering.xml><?xml version="1.0" encoding="utf-8"?>
-<w:numbering xmlns:wpc="http://schemas.microsoft.com/office/word/2010/wordprocessingCanvas" xmlns:mc="http://schemas.openxmlformats.org/markup-compatibility/2006" xmlns:o="urn:schemas-microsoft-com:office:office" xmlns:r="http://schemas.openxmlformats.org/officeDocument/2006/relationships" xmlns:m="http://schemas.openxmlformats.org/officeDocument/2006/math" xmlns:v="urn:schemas-microsoft-com:vml" xmlns:wp14="http://schemas.microsoft.com/office/word/2010/wordprocessingDrawing" xmlns:wp="http://schemas.openxmlformats.org/drawingml/2006/wordprocessingDrawing" xmlns:w10="urn:schemas-microsoft-com:office:word" xmlns:w="http://schemas.openxmlformats.org/wordprocessingml/2006/main" xmlns:w14="http://schemas.microsoft.com/office/word/2010/wordml" xmlns:wpg="http://schemas.microsoft.com/office/word/2010/wordprocessingGroup" xmlns:wpi="http://schemas.microsoft.com/office/word/2010/wordprocessingInk" xmlns:wne="http://schemas.microsoft.com/office/word/2006/wordml" xmlns:wps="http://schemas.microsoft.com/office/word/2010/wordprocessingShape" mc:Ignorable="w14 wp14">
-  <w:abstractNum w:abstractNumId="0">
+<w:numbering xmlns:wpc="http://schemas.microsoft.com/office/word/2010/wordprocessingCanvas" xmlns:cx="http://schemas.microsoft.com/office/drawing/2014/chartex" xmlns:cx1="http://schemas.microsoft.com/office/drawing/2015/9/8/chartex" xmlns:cx2="http://schemas.microsoft.com/office/drawing/2015/10/21/chartex" xmlns:cx3="http://schemas.microsoft.com/office/drawing/2016/5/9/chartex" xmlns:cx4="http://schemas.microsoft.com/office/drawing/2016/5/10/chartex" xmlns:cx5="http://schemas.microsoft.com/office/drawing/2016/5/11/chartex" xmlns:cx6="http://schemas.microsoft.com/office/drawing/2016/5/12/chartex" xmlns:cx7="http://schemas.microsoft.com/office/drawing/2016/5/13/chartex" xmlns:cx8="http://schemas.microsoft.com/office/drawing/2016/5/14/chartex" xmlns:mc="http://schemas.openxmlformats.org/markup-compatibility/2006" xmlns:aink="http://schemas.microsoft.com/office/drawing/2016/ink" xmlns:am3d="http://schemas.microsoft.com/office/drawing/2017/model3d" xmlns:o="urn:schemas-microsoft-com:office:office" xmlns:r="http://schemas.openxmlformats.org/officeDocument/2006/relationships" xmlns:m="http://schemas.openxmlformats.org/officeDocument/2006/math" xmlns:v="urn:schemas-microsoft-com:vml" xmlns:wp14="http://schemas.microsoft.com/office/word/2010/wordprocessingDrawing" xmlns:wp="http://schemas.openxmlformats.org/drawingml/2006/wordprocessingDrawing" xmlns:w10="urn:schemas-microsoft-com:office:word" xmlns:w="http://schemas.openxmlformats.org/wordprocessingml/2006/main" xmlns:w14="http://schemas.microsoft.com/office/word/2010/wordml" xmlns:w15="http://schemas.microsoft.com/office/word/2012/wordml" xmlns:w16cid="http://schemas.microsoft.com/office/word/2016/wordml/cid" xmlns:w16se="http://schemas.microsoft.com/office/word/2015/wordml/symex" xmlns:wpg="http://schemas.microsoft.com/office/word/2010/wordprocessingGroup" xmlns:wpi="http://schemas.microsoft.com/office/word/2010/wordprocessingInk" xmlns:wne="http://schemas.microsoft.com/office/word/2006/wordml" xmlns:wps="http://schemas.microsoft.com/office/word/2010/wordprocessingShape" mc:Ignorable="w14 w15 w16se w16cid wp14">
+  <w:abstractNum w:abstractNumId="0" w15:restartNumberingAfterBreak="0">
     <w:nsid w:val="0C746C8E"/>
     <w:multiLevelType w:val="hybridMultilevel"/>
     <w:tmpl w:val="BC6ABAB0"/>
@@ -3764,7 +4760,7 @@
       </w:pPr>
     </w:lvl>
   </w:abstractNum>
-  <w:abstractNum w:abstractNumId="1">
+  <w:abstractNum w:abstractNumId="1" w15:restartNumberingAfterBreak="0">
     <w:nsid w:val="292D4B39"/>
     <w:multiLevelType w:val="hybridMultilevel"/>
     <w:tmpl w:val="1CF6874A"/>
@@ -3853,7 +4849,7 @@
       </w:pPr>
     </w:lvl>
   </w:abstractNum>
-  <w:abstractNum w:abstractNumId="2">
+  <w:abstractNum w:abstractNumId="2" w15:restartNumberingAfterBreak="0">
     <w:nsid w:val="77C81827"/>
     <w:multiLevelType w:val="hybridMultilevel"/>
     <w:tmpl w:val="D3E4717E"/>
@@ -3979,7 +4975,7 @@
 </file>
 
 <file path=word/styles.xml><?xml version="1.0" encoding="utf-8"?>
-<w:styles xmlns:mc="http://schemas.openxmlformats.org/markup-compatibility/2006" xmlns:r="http://schemas.openxmlformats.org/officeDocument/2006/relationships" xmlns:w="http://schemas.openxmlformats.org/wordprocessingml/2006/main" xmlns:w14="http://schemas.microsoft.com/office/word/2010/wordml" mc:Ignorable="w14">
+<w:styles xmlns:mc="http://schemas.openxmlformats.org/markup-compatibility/2006" xmlns:r="http://schemas.openxmlformats.org/officeDocument/2006/relationships" xmlns:w="http://schemas.openxmlformats.org/wordprocessingml/2006/main" xmlns:w14="http://schemas.microsoft.com/office/word/2010/wordml" xmlns:w15="http://schemas.microsoft.com/office/word/2012/wordml" xmlns:w16cid="http://schemas.microsoft.com/office/word/2016/wordml/cid" xmlns:w16se="http://schemas.microsoft.com/office/word/2015/wordml/symex" mc:Ignorable="w14 w15 w16se w16cid">
   <w:docDefaults>
     <w:rPrDefault>
       <w:rPr>
@@ -3995,430 +4991,382 @@
       </w:pPr>
     </w:pPrDefault>
   </w:docDefaults>
-  <w:latentStyles w:defLockedState="0" w:defUIPriority="99" w:defSemiHidden="1" w:defUnhideWhenUsed="1" w:defQFormat="0" w:count="267">
-    <w:lsdException w:name="Normal" w:semiHidden="0" w:uiPriority="0" w:unhideWhenUsed="0" w:qFormat="1"/>
-    <w:lsdException w:name="heading 1" w:semiHidden="0" w:uiPriority="9" w:unhideWhenUsed="0" w:qFormat="1"/>
-    <w:lsdException w:name="heading 2" w:uiPriority="9" w:qFormat="1"/>
-    <w:lsdException w:name="heading 3" w:uiPriority="9" w:qFormat="1"/>
-    <w:lsdException w:name="heading 4" w:uiPriority="9" w:qFormat="1"/>
-    <w:lsdException w:name="heading 5" w:uiPriority="9" w:qFormat="1"/>
-    <w:lsdException w:name="heading 6" w:uiPriority="9" w:qFormat="1"/>
-    <w:lsdException w:name="heading 7" w:uiPriority="9" w:qFormat="1"/>
-    <w:lsdException w:name="heading 8" w:uiPriority="9" w:qFormat="1"/>
-    <w:lsdException w:name="heading 9" w:uiPriority="9" w:qFormat="1"/>
-    <w:lsdException w:name="toc 1" w:uiPriority="39"/>
-    <w:lsdException w:name="toc 2" w:uiPriority="39"/>
-    <w:lsdException w:name="toc 3" w:uiPriority="39"/>
-    <w:lsdException w:name="toc 4" w:uiPriority="39"/>
-    <w:lsdException w:name="toc 5" w:uiPriority="39"/>
-    <w:lsdException w:name="toc 6" w:uiPriority="39"/>
-    <w:lsdException w:name="toc 7" w:uiPriority="39"/>
-    <w:lsdException w:name="toc 8" w:uiPriority="39"/>
-    <w:lsdException w:name="toc 9" w:uiPriority="39"/>
-    <w:lsdException w:name="caption" w:uiPriority="35" w:qFormat="1"/>
-    <w:lsdException w:name="Title" w:semiHidden="0" w:uiPriority="10" w:unhideWhenUsed="0" w:qFormat="1"/>
-    <w:lsdException w:name="Default Paragraph Font" w:uiPriority="1"/>
-    <w:lsdException w:name="Subtitle" w:semiHidden="0" w:uiPriority="11" w:unhideWhenUsed="0" w:qFormat="1"/>
-    <w:lsdException w:name="Strong" w:semiHidden="0" w:uiPriority="22" w:unhideWhenUsed="0" w:qFormat="1"/>
-    <w:lsdException w:name="Emphasis" w:semiHidden="0" w:uiPriority="20" w:unhideWhenUsed="0" w:qFormat="1"/>
-    <w:lsdException w:name="Table Grid" w:semiHidden="0" w:uiPriority="59" w:unhideWhenUsed="0"/>
-    <w:lsdException w:name="Placeholder Text" w:unhideWhenUsed="0"/>
-    <w:lsdException w:name="No Spacing" w:semiHidden="0" w:uiPriority="1" w:unhideWhenUsed="0" w:qFormat="1"/>
-    <w:lsdException w:name="Light Shading" w:semiHidden="0" w:uiPriority="60" w:unhideWhenUsed="0"/>
-    <w:lsdException w:name="Light List" w:semiHidden="0" w:uiPriority="61" w:unhideWhenUsed="0"/>
-    <w:lsdException w:name="Light Grid" w:semiHidden="0" w:uiPriority="62" w:unhideWhenUsed="0"/>
-    <w:lsdException w:name="Medium Shading 1" w:semiHidden="0" w:uiPriority="63" w:unhideWhenUsed="0"/>
-    <w:lsdException w:name="Medium Shading 2" w:semiHidden="0" w:uiPriority="64" w:unhideWhenUsed="0"/>
-    <w:lsdException w:name="Medium List 1" w:semiHidden="0" w:uiPriority="65" w:unhideWhenUsed="0"/>
-    <w:lsdException w:name="Medium List 2" w:semiHidden="0" w:uiPriority="66" w:unhideWhenUsed="0"/>
-    <w:lsdException w:name="Medium Grid 1" w:semiHidden="0" w:uiPriority="67" w:unhideWhenUsed="0"/>
-    <w:lsdException w:name="Medium Grid 2" w:semiHidden="0" w:uiPriority="68" w:unhideWhenUsed="0"/>
-    <w:lsdException w:name="Medium Grid 3" w:semiHidden="0" w:uiPriority="69" w:unhideWhenUsed="0"/>
-    <w:lsdException w:name="Dark List" w:semiHidden="0" w:uiPriority="70" w:unhideWhenUsed="0"/>
-    <w:lsdException w:name="Colorful Shading" w:semiHidden="0" w:uiPriority="71" w:unhideWhenUsed="0"/>
-    <w:lsdException w:name="Colorful List" w:semiHidden="0" w:uiPriority="72" w:unhideWhenUsed="0"/>
-    <w:lsdException w:name="Colorful Grid" w:semiHidden="0" w:uiPriority="73" w:unhideWhenUsed="0"/>
-    <w:lsdException w:name="Light Shading Accent 1" w:semiHidden="0" w:uiPriority="60" w:unhideWhenUsed="0"/>
-    <w:lsdException w:name="Light List Accent 1" w:semiHidden="0" w:uiPriority="61" w:unhideWhenUsed="0"/>
-    <w:lsdException w:name="Light Grid Accent 1" w:semiHidden="0" w:uiPriority="62" w:unhideWhenUsed="0"/>
-    <w:lsdException w:name="Medium Shading 1 Accent 1" w:semiHidden="0" w:uiPriority="63" w:unhideWhenUsed="0"/>
-    <w:lsdException w:name="Medium Shading 2 Accent 1" w:semiHidden="0" w:uiPriority="64" w:unhideWhenUsed="0"/>
-    <w:lsdException w:name="Medium List 1 Accent 1" w:semiHidden="0" w:uiPriority="65" w:unhideWhenUsed="0"/>
-    <w:lsdException w:name="Revision" w:unhideWhenUsed="0"/>
-    <w:lsdException w:name="List Paragraph" w:semiHidden="0" w:uiPriority="34" w:unhideWhenUsed="0" w:qFormat="1"/>
-    <w:lsdException w:name="Quote" w:semiHidden="0" w:uiPriority="29" w:unhideWhenUsed="0" w:qFormat="1"/>
-    <w:lsdException w:name="Intense Quote" w:semiHidden="0" w:uiPriority="30" w:unhideWhenUsed="0" w:qFormat="1"/>
-    <w:lsdException w:name="Medium List 2 Accent 1" w:semiHidden="0" w:uiPriority="66" w:unhideWhenUsed="0"/>
-    <w:lsdException w:name="Medium Grid 1 Accent 1" w:semiHidden="0" w:uiPriority="67" w:unhideWhenUsed="0"/>
-    <w:lsdException w:name="Medium Grid 2 Accent 1" w:semiHidden="0" w:uiPriority="68" w:unhideWhenUsed="0"/>
-    <w:lsdException w:name="Medium Grid 3 Accent 1" w:semiHidden="0" w:uiPriority="69" w:unhideWhenUsed="0"/>
-    <w:lsdException w:name="Dark List Accent 1" w:semiHidden="0" w:uiPriority="70" w:unhideWhenUsed="0"/>
-    <w:lsdException w:name="Colorful Shading Accent 1" w:semiHidden="0" w:uiPriority="71" w:unhideWhenUsed="0"/>
-    <w:lsdException w:name="Colorful List Accent 1" w:semiHidden="0" w:uiPriority="72" w:unhideWhenUsed="0"/>
-    <w:lsdException w:name="Colorful Grid Accent 1" w:semiHidden="0" w:uiPriority="73" w:unhideWhenUsed="0"/>
-    <w:lsdException w:name="Light Shading Accent 2" w:semiHidden="0" w:uiPriority="60" w:unhideWhenUsed="0"/>
-    <w:lsdException w:name="Light List Accent 2" w:semiHidden="0" w:uiPriority="61" w:unhideWhenUsed="0"/>
-    <w:lsdException w:name="Light Grid Accent 2" w:semiHidden="0" w:uiPriority="62" w:unhideWhenUsed="0"/>
-    <w:lsdException w:name="Medium Shading 1 Accent 2" w:semiHidden="0" w:uiPriority="63" w:unhideWhenUsed="0"/>
-    <w:lsdException w:name="Medium Shading 2 Accent 2" w:semiHidden="0" w:uiPriority="64" w:unhideWhenUsed="0"/>
-    <w:lsdException w:name="Medium List 1 Accent 2" w:semiHidden="0" w:uiPriority="65" w:unhideWhenUsed="0"/>
-    <w:lsdException w:name="Medium List 2 Accent 2" w:semiHidden="0" w:uiPriority="66" w:unhideWhenUsed="0"/>
-    <w:lsdException w:name="Medium Grid 1 Accent 2" w:semiHidden="0" w:uiPriority="67" w:unhideWhenUsed="0"/>
-    <w:lsdException w:name="Medium Grid 2 Accent 2" w:semiHidden="0" w:uiPriority="68" w:unhideWhenUsed="0"/>
-    <w:lsdException w:name="Medium Grid 3 Accent 2" w:semiHidden="0" w:uiPriority="69" w:unhideWhenUsed="0"/>
-    <w:lsdException w:name="Dark List Accent 2" w:semiHidden="0" w:uiPriority="70" w:unhideWhenUsed="0"/>
-    <w:lsdException w:name="Colorful Shading Accent 2" w:semiHidden="0" w:uiPriority="71" w:unhideWhenUsed="0"/>
-    <w:lsdException w:name="Colorful List Accent 2" w:semiHidden="0" w:uiPriority="72" w:unhideWhenUsed="0"/>
-    <w:lsdException w:name="Colorful Grid Accent 2" w:semiHidden="0" w:uiPriority="73" w:unhideWhenUsed="0"/>
-    <w:lsdException w:name="Light Shading Accent 3" w:semiHidden="0" w:uiPriority="60" w:unhideWhenUsed="0"/>
-    <w:lsdException w:name="Light List Accent 3" w:semiHidden="0" w:uiPriority="61" w:unhideWhenUsed="0"/>
-    <w:lsdException w:name="Light Grid Accent 3" w:semiHidden="0" w:uiPriority="62" w:unhideWhenUsed="0"/>
-    <w:lsdException w:name="Medium Shading 1 Accent 3" w:semiHidden="0" w:uiPriority="63" w:unhideWhenUsed="0"/>
-    <w:lsdException w:name="Medium Shading 2 Accent 3" w:semiHidden="0" w:uiPriority="64" w:unhideWhenUsed="0"/>
-    <w:lsdException w:name="Medium List 1 Accent 3" w:semiHidden="0" w:uiPriority="65" w:unhideWhenUsed="0"/>
-    <w:lsdException w:name="Medium List 2 Accent 3" w:semiHidden="0" w:uiPriority="66" w:unhideWhenUsed="0"/>
-    <w:lsdException w:name="Medium Grid 1 Accent 3" w:semiHidden="0" w:uiPriority="67" w:unhideWhenUsed="0"/>
-    <w:lsdException w:name="Medium Grid 2 Accent 3" w:semiHidden="0" w:uiPriority="68" w:unhideWhenUsed="0"/>
-    <w:lsdException w:name="Medium Grid 3 Accent 3" w:semiHidden="0" w:uiPriority="69" w:unhideWhenUsed="0"/>
-    <w:lsdException w:name="Dark List Accent 3" w:semiHidden="0" w:uiPriority="70" w:unhideWhenUsed="0"/>
-    <w:lsdException w:name="Colorful Shading Accent 3" w:semiHidden="0" w:uiPriority="71" w:unhideWhenUsed="0"/>
-    <w:lsdException w:name="Colorful List Accent 3" w:semiHidden="0" w:uiPriority="72" w:unhideWhenUsed="0"/>
-    <w:lsdException w:name="Colorful Grid Accent 3" w:semiHidden="0" w:uiPriority="73" w:unhideWhenUsed="0"/>
-    <w:lsdException w:name="Light Shading Accent 4" w:semiHidden="0" w:uiPriority="60" w:unhideWhenUsed="0"/>
-    <w:lsdException w:name="Light List Accent 4" w:semiHidden="0" w:uiPriority="61" w:unhideWhenUsed="0"/>
-    <w:lsdException w:name="Light Grid Accent 4" w:semiHidden="0" w:uiPriority="62" w:unhideWhenUsed="0"/>
-    <w:lsdException w:name="Medium Shading 1 Accent 4" w:semiHidden="0" w:uiPriority="63" w:unhideWhenUsed="0"/>
-    <w:lsdException w:name="Medium Shading 2 Accent 4" w:semiHidden="0" w:uiPriority="64" w:unhideWhenUsed="0"/>
-    <w:lsdException w:name="Medium List 1 Accent 4" w:semiHidden="0" w:uiPriority="65" w:unhideWhenUsed="0"/>
-    <w:lsdException w:name="Medium List 2 Accent 4" w:semiHidden="0" w:uiPriority="66" w:unhideWhenUsed="0"/>
-    <w:lsdException w:name="Medium Grid 1 Accent 4" w:semiHidden="0" w:uiPriority="67" w:unhideWhenUsed="0"/>
-    <w:lsdException w:name="Medium Grid 2 Accent 4" w:semiHidden="0" w:uiPriority="68" w:unhideWhenUsed="0"/>
-    <w:lsdException w:name="Medium Grid 3 Accent 4" w:semiHidden="0" w:uiPriority="69" w:unhideWhenUsed="0"/>
-    <w:lsdException w:name="Dark List Accent 4" w:semiHidden="0" w:uiPriority="70" w:unhideWhenUsed="0"/>
-    <w:lsdException w:name="Colorful Shading Accent 4" w:semiHidden="0" w:uiPriority="71" w:unhideWhenUsed="0"/>
-    <w:lsdException w:name="Colorful List Accent 4" w:semiHidden="0" w:uiPriority="72" w:unhideWhenUsed="0"/>
-    <w:lsdException w:name="Colorful Grid Accent 4" w:semiHidden="0" w:uiPriority="73" w:unhideWhenUsed="0"/>
-    <w:lsdException w:name="Light Shading Accent 5" w:semiHidden="0" w:uiPriority="60" w:unhideWhenUsed="0"/>
-    <w:lsdException w:name="Light List Accent 5" w:semiHidden="0" w:uiPriority="61" w:unhideWhenUsed="0"/>
-    <w:lsdException w:name="Light Grid Accent 5" w:semiHidden="0" w:uiPriority="62" w:unhideWhenUsed="0"/>
-    <w:lsdException w:name="Medium Shading 1 Accent 5" w:semiHidden="0" w:uiPriority="63" w:unhideWhenUsed="0"/>
-    <w:lsdException w:name="Medium Shading 2 Accent 5" w:semiHidden="0" w:uiPriority="64" w:unhideWhenUsed="0"/>
-    <w:lsdException w:name="Medium List 1 Accent 5" w:semiHidden="0" w:uiPriority="65" w:unhideWhenUsed="0"/>
-    <w:lsdException w:name="Medium List 2 Accent 5" w:semiHidden="0" w:uiPriority="66" w:unhideWhenUsed="0"/>
-    <w:lsdException w:name="Medium Grid 1 Accent 5" w:semiHidden="0" w:uiPriority="67" w:unhideWhenUsed="0"/>
-    <w:lsdException w:name="Medium Grid 2 Accent 5" w:semiHidden="0" w:uiPriority="68" w:unhideWhenUsed="0"/>
-    <w:lsdException w:name="Medium Grid 3 Accent 5" w:semiHidden="0" w:uiPriority="69" w:unhideWhenUsed="0"/>
-    <w:lsdException w:name="Dark List Accent 5" w:semiHidden="0" w:uiPriority="70" w:unhideWhenUsed="0"/>
-    <w:lsdException w:name="Colorful Shading Accent 5" w:semiHidden="0" w:uiPriority="71" w:unhideWhenUsed="0"/>
-    <w:lsdException w:name="Colorful List Accent 5" w:semiHidden="0" w:uiPriority="72" w:unhideWhenUsed="0"/>
-    <w:lsdException w:name="Colorful Grid Accent 5" w:semiHidden="0" w:uiPriority="73" w:unhideWhenUsed="0"/>
-    <w:lsdException w:name="Light Shading Accent 6" w:semiHidden="0" w:uiPriority="60" w:unhideWhenUsed="0"/>
-    <w:lsdException w:name="Light List Accent 6" w:semiHidden="0" w:uiPriority="61" w:unhideWhenUsed="0"/>
-    <w:lsdException w:name="Light Grid Accent 6" w:semiHidden="0" w:uiPriority="62" w:unhideWhenUsed="0"/>
-    <w:lsdException w:name="Medium Shading 1 Accent 6" w:semiHidden="0" w:uiPriority="63" w:unhideWhenUsed="0"/>
-    <w:lsdException w:name="Medium Shading 2 Accent 6" w:semiHidden="0" w:uiPriority="64" w:unhideWhenUsed="0"/>
-    <w:lsdException w:name="Medium List 1 Accent 6" w:semiHidden="0" w:uiPriority="65" w:unhideWhenUsed="0"/>
-    <w:lsdException w:name="Medium List 2 Accent 6" w:semiHidden="0" w:uiPriority="66" w:unhideWhenUsed="0"/>
-    <w:lsdException w:name="Medium Grid 1 Accent 6" w:semiHidden="0" w:uiPriority="67" w:unhideWhenUsed="0"/>
-    <w:lsdException w:name="Medium Grid 2 Accent 6" w:semiHidden="0" w:uiPriority="68" w:unhideWhenUsed="0"/>
-    <w:lsdException w:name="Medium Grid 3 Accent 6" w:semiHidden="0" w:uiPriority="69" w:unhideWhenUsed="0"/>
-    <w:lsdException w:name="Dark List Accent 6" w:semiHidden="0" w:uiPriority="70" w:unhideWhenUsed="0"/>
-    <w:lsdException w:name="Colorful Shading Accent 6" w:semiHidden="0" w:uiPriority="71" w:unhideWhenUsed="0"/>
-    <w:lsdException w:name="Colorful List Accent 6" w:semiHidden="0" w:uiPriority="72" w:unhideWhenUsed="0"/>
-    <w:lsdException w:name="Colorful Grid Accent 6" w:semiHidden="0" w:uiPriority="73" w:unhideWhenUsed="0"/>
-    <w:lsdException w:name="Subtle Emphasis" w:semiHidden="0" w:uiPriority="19" w:unhideWhenUsed="0" w:qFormat="1"/>
-    <w:lsdException w:name="Intense Emphasis" w:semiHidden="0" w:uiPriority="21" w:unhideWhenUsed="0" w:qFormat="1"/>
-    <w:lsdException w:name="Subtle Reference" w:semiHidden="0" w:uiPriority="31" w:unhideWhenUsed="0" w:qFormat="1"/>
-    <w:lsdException w:name="Intense Reference" w:semiHidden="0" w:uiPriority="32" w:unhideWhenUsed="0" w:qFormat="1"/>
-    <w:lsdException w:name="Book Title" w:semiHidden="0" w:uiPriority="33" w:unhideWhenUsed="0" w:qFormat="1"/>
-    <w:lsdException w:name="Bibliography" w:uiPriority="37"/>
-    <w:lsdException w:name="TOC Heading" w:uiPriority="39" w:qFormat="1"/>
-  </w:latentStyles>
-  <w:style w:type="paragraph" w:default="1" w:styleId="Standard">
-    <w:name w:val="Normal"/>
-    <w:qFormat/>
-  </w:style>
-  <w:style w:type="character" w:default="1" w:styleId="Absatz-Standardschriftart">
-    <w:name w:val="Default Paragraph Font"/>
-    <w:uiPriority w:val="1"/>
-    <w:semiHidden/>
-    <w:unhideWhenUsed/>
-  </w:style>
-  <w:style w:type="table" w:default="1" w:styleId="NormaleTabelle">
-    <w:name w:val="Normal Table"/>
-    <w:uiPriority w:val="99"/>
-    <w:semiHidden/>
-    <w:unhideWhenUsed/>
-    <w:tblPr>
-      <w:tblInd w:w="0" w:type="dxa"/>
-      <w:tblCellMar>
-        <w:top w:w="0" w:type="dxa"/>
-        <w:left w:w="108" w:type="dxa"/>
-        <w:bottom w:w="0" w:type="dxa"/>
-        <w:right w:w="108" w:type="dxa"/>
-      </w:tblCellMar>
-    </w:tblPr>
-  </w:style>
-  <w:style w:type="numbering" w:default="1" w:styleId="KeineListe">
-    <w:name w:val="No List"/>
-    <w:uiPriority w:val="99"/>
-    <w:semiHidden/>
-    <w:unhideWhenUsed/>
-  </w:style>
-  <w:style w:type="paragraph" w:styleId="Listenabsatz">
-    <w:name w:val="List Paragraph"/>
-    <w:basedOn w:val="Standard"/>
-    <w:uiPriority w:val="34"/>
-    <w:qFormat/>
-    <w:rsid w:val="00820BBB"/>
-    <w:pPr>
-      <w:ind w:left="720"/>
-      <w:contextualSpacing/>
-    </w:pPr>
-  </w:style>
-  <w:style w:type="paragraph" w:styleId="Sprechblasentext">
-    <w:name w:val="Balloon Text"/>
-    <w:basedOn w:val="Standard"/>
-    <w:link w:val="SprechblasentextZchn"/>
-    <w:uiPriority w:val="99"/>
-    <w:semiHidden/>
-    <w:unhideWhenUsed/>
-    <w:rsid w:val="009F25EB"/>
-    <w:pPr>
-      <w:spacing w:after="0" w:line="240" w:lineRule="auto"/>
-    </w:pPr>
-    <w:rPr>
-      <w:rFonts w:ascii="Tahoma" w:hAnsi="Tahoma" w:cs="Tahoma"/>
-      <w:sz w:val="16"/>
-      <w:szCs w:val="16"/>
-    </w:rPr>
-  </w:style>
-  <w:style w:type="character" w:customStyle="1" w:styleId="SprechblasentextZchn">
-    <w:name w:val="Sprechblasentext Zchn"/>
-    <w:basedOn w:val="Absatz-Standardschriftart"/>
-    <w:link w:val="Sprechblasentext"/>
-    <w:uiPriority w:val="99"/>
-    <w:semiHidden/>
-    <w:rsid w:val="009F25EB"/>
-    <w:rPr>
-      <w:rFonts w:ascii="Tahoma" w:hAnsi="Tahoma" w:cs="Tahoma"/>
-      <w:sz w:val="16"/>
-      <w:szCs w:val="16"/>
-    </w:rPr>
-  </w:style>
-  <w:style w:type="paragraph" w:styleId="Kopfzeile">
-    <w:name w:val="header"/>
-    <w:basedOn w:val="Standard"/>
-    <w:link w:val="KopfzeileZchn"/>
-    <w:uiPriority w:val="99"/>
-    <w:unhideWhenUsed/>
-    <w:rsid w:val="00F71EFF"/>
-    <w:pPr>
-      <w:tabs>
-        <w:tab w:val="center" w:pos="4536"/>
-        <w:tab w:val="right" w:pos="9072"/>
-      </w:tabs>
-      <w:spacing w:after="0" w:line="240" w:lineRule="auto"/>
-    </w:pPr>
-  </w:style>
-  <w:style w:type="character" w:customStyle="1" w:styleId="KopfzeileZchn">
-    <w:name w:val="Kopfzeile Zchn"/>
-    <w:basedOn w:val="Absatz-Standardschriftart"/>
-    <w:link w:val="Kopfzeile"/>
-    <w:uiPriority w:val="99"/>
-    <w:rsid w:val="00F71EFF"/>
-  </w:style>
-  <w:style w:type="paragraph" w:styleId="Fuzeile">
-    <w:name w:val="footer"/>
-    <w:basedOn w:val="Standard"/>
-    <w:link w:val="FuzeileZchn"/>
-    <w:uiPriority w:val="99"/>
-    <w:unhideWhenUsed/>
-    <w:rsid w:val="00F71EFF"/>
-    <w:pPr>
-      <w:tabs>
-        <w:tab w:val="center" w:pos="4536"/>
-        <w:tab w:val="right" w:pos="9072"/>
-      </w:tabs>
-      <w:spacing w:after="0" w:line="240" w:lineRule="auto"/>
-    </w:pPr>
-  </w:style>
-  <w:style w:type="character" w:customStyle="1" w:styleId="FuzeileZchn">
-    <w:name w:val="Fußzeile Zchn"/>
-    <w:basedOn w:val="Absatz-Standardschriftart"/>
-    <w:link w:val="Fuzeile"/>
-    <w:uiPriority w:val="99"/>
-    <w:rsid w:val="00F71EFF"/>
-  </w:style>
-  <w:style w:type="character" w:styleId="Hyperlink">
-    <w:name w:val="Hyperlink"/>
-    <w:basedOn w:val="Absatz-Standardschriftart"/>
-    <w:uiPriority w:val="99"/>
-    <w:unhideWhenUsed/>
-    <w:rsid w:val="00AA1C1B"/>
-    <w:rPr>
-      <w:color w:val="0000FF" w:themeColor="hyperlink"/>
-      <w:u w:val="single"/>
-    </w:rPr>
-  </w:style>
-</w:styles>
-</file>
-
-<file path=word/stylesWithEffects.xml><?xml version="1.0" encoding="utf-8"?>
-<w:styles xmlns:wpc="http://schemas.microsoft.com/office/word/2010/wordprocessingCanvas" xmlns:mc="http://schemas.openxmlformats.org/markup-compatibility/2006" xmlns:o="urn:schemas-microsoft-com:office:office" xmlns:r="http://schemas.openxmlformats.org/officeDocument/2006/relationships" xmlns:m="http://schemas.openxmlformats.org/officeDocument/2006/math" xmlns:v="urn:schemas-microsoft-com:vml" xmlns:wp14="http://schemas.microsoft.com/office/word/2010/wordprocessingDrawing" xmlns:wp="http://schemas.openxmlformats.org/drawingml/2006/wordprocessingDrawing" xmlns:w10="urn:schemas-microsoft-com:office:word" xmlns:w="http://schemas.openxmlformats.org/wordprocessingml/2006/main" xmlns:w14="http://schemas.microsoft.com/office/word/2010/wordml" xmlns:wpg="http://schemas.microsoft.com/office/word/2010/wordprocessingGroup" xmlns:wpi="http://schemas.microsoft.com/office/word/2010/wordprocessingInk" xmlns:wne="http://schemas.microsoft.com/office/word/2006/wordml" xmlns:wps="http://schemas.microsoft.com/office/word/2010/wordprocessingShape" mc:Ignorable="w14 wp14">
-  <w:docDefaults>
-    <w:rPrDefault>
-      <w:rPr>
-        <w:rFonts w:asciiTheme="minorHAnsi" w:eastAsiaTheme="minorHAnsi" w:hAnsiTheme="minorHAnsi" w:cstheme="minorBidi"/>
-        <w:sz w:val="22"/>
-        <w:szCs w:val="22"/>
-        <w:lang w:val="de-DE" w:eastAsia="en-US" w:bidi="ar-SA"/>
-      </w:rPr>
-    </w:rPrDefault>
-    <w:pPrDefault>
-      <w:pPr>
-        <w:spacing w:after="200" w:line="276" w:lineRule="auto"/>
-      </w:pPr>
-    </w:pPrDefault>
-  </w:docDefaults>
-  <w:latentStyles w:defLockedState="0" w:defUIPriority="99" w:defSemiHidden="1" w:defUnhideWhenUsed="1" w:defQFormat="0" w:count="267">
-    <w:lsdException w:name="Normal" w:semiHidden="0" w:uiPriority="0" w:unhideWhenUsed="0" w:qFormat="1"/>
-    <w:lsdException w:name="heading 1" w:semiHidden="0" w:uiPriority="9" w:unhideWhenUsed="0" w:qFormat="1"/>
-    <w:lsdException w:name="heading 2" w:uiPriority="9" w:qFormat="1"/>
-    <w:lsdException w:name="heading 3" w:uiPriority="9" w:qFormat="1"/>
-    <w:lsdException w:name="heading 4" w:uiPriority="9" w:qFormat="1"/>
-    <w:lsdException w:name="heading 5" w:uiPriority="9" w:qFormat="1"/>
-    <w:lsdException w:name="heading 6" w:uiPriority="9" w:qFormat="1"/>
-    <w:lsdException w:name="heading 7" w:uiPriority="9" w:qFormat="1"/>
-    <w:lsdException w:name="heading 8" w:uiPriority="9" w:qFormat="1"/>
-    <w:lsdException w:name="heading 9" w:uiPriority="9" w:qFormat="1"/>
-    <w:lsdException w:name="toc 1" w:uiPriority="39"/>
-    <w:lsdException w:name="toc 2" w:uiPriority="39"/>
-    <w:lsdException w:name="toc 3" w:uiPriority="39"/>
-    <w:lsdException w:name="toc 4" w:uiPriority="39"/>
-    <w:lsdException w:name="toc 5" w:uiPriority="39"/>
-    <w:lsdException w:name="toc 6" w:uiPriority="39"/>
-    <w:lsdException w:name="toc 7" w:uiPriority="39"/>
-    <w:lsdException w:name="toc 8" w:uiPriority="39"/>
-    <w:lsdException w:name="toc 9" w:uiPriority="39"/>
-    <w:lsdException w:name="caption" w:uiPriority="35" w:qFormat="1"/>
-    <w:lsdException w:name="Title" w:semiHidden="0" w:uiPriority="10" w:unhideWhenUsed="0" w:qFormat="1"/>
-    <w:lsdException w:name="Default Paragraph Font" w:uiPriority="1"/>
-    <w:lsdException w:name="Subtitle" w:semiHidden="0" w:uiPriority="11" w:unhideWhenUsed="0" w:qFormat="1"/>
-    <w:lsdException w:name="Strong" w:semiHidden="0" w:uiPriority="22" w:unhideWhenUsed="0" w:qFormat="1"/>
-    <w:lsdException w:name="Emphasis" w:semiHidden="0" w:uiPriority="20" w:unhideWhenUsed="0" w:qFormat="1"/>
-    <w:lsdException w:name="Table Grid" w:semiHidden="0" w:uiPriority="59" w:unhideWhenUsed="0"/>
-    <w:lsdException w:name="Placeholder Text" w:unhideWhenUsed="0"/>
-    <w:lsdException w:name="No Spacing" w:semiHidden="0" w:uiPriority="1" w:unhideWhenUsed="0" w:qFormat="1"/>
-    <w:lsdException w:name="Light Shading" w:semiHidden="0" w:uiPriority="60" w:unhideWhenUsed="0"/>
-    <w:lsdException w:name="Light List" w:semiHidden="0" w:uiPriority="61" w:unhideWhenUsed="0"/>
-    <w:lsdException w:name="Light Grid" w:semiHidden="0" w:uiPriority="62" w:unhideWhenUsed="0"/>
-    <w:lsdException w:name="Medium Shading 1" w:semiHidden="0" w:uiPriority="63" w:unhideWhenUsed="0"/>
-    <w:lsdException w:name="Medium Shading 2" w:semiHidden="0" w:uiPriority="64" w:unhideWhenUsed="0"/>
-    <w:lsdException w:name="Medium List 1" w:semiHidden="0" w:uiPriority="65" w:unhideWhenUsed="0"/>
-    <w:lsdException w:name="Medium List 2" w:semiHidden="0" w:uiPriority="66" w:unhideWhenUsed="0"/>
-    <w:lsdException w:name="Medium Grid 1" w:semiHidden="0" w:uiPriority="67" w:unhideWhenUsed="0"/>
-    <w:lsdException w:name="Medium Grid 2" w:semiHidden="0" w:uiPriority="68" w:unhideWhenUsed="0"/>
-    <w:lsdException w:name="Medium Grid 3" w:semiHidden="0" w:uiPriority="69" w:unhideWhenUsed="0"/>
-    <w:lsdException w:name="Dark List" w:semiHidden="0" w:uiPriority="70" w:unhideWhenUsed="0"/>
-    <w:lsdException w:name="Colorful Shading" w:semiHidden="0" w:uiPriority="71" w:unhideWhenUsed="0"/>
-    <w:lsdException w:name="Colorful List" w:semiHidden="0" w:uiPriority="72" w:unhideWhenUsed="0"/>
-    <w:lsdException w:name="Colorful Grid" w:semiHidden="0" w:uiPriority="73" w:unhideWhenUsed="0"/>
-    <w:lsdException w:name="Light Shading Accent 1" w:semiHidden="0" w:uiPriority="60" w:unhideWhenUsed="0"/>
-    <w:lsdException w:name="Light List Accent 1" w:semiHidden="0" w:uiPriority="61" w:unhideWhenUsed="0"/>
-    <w:lsdException w:name="Light Grid Accent 1" w:semiHidden="0" w:uiPriority="62" w:unhideWhenUsed="0"/>
-    <w:lsdException w:name="Medium Shading 1 Accent 1" w:semiHidden="0" w:uiPriority="63" w:unhideWhenUsed="0"/>
-    <w:lsdException w:name="Medium Shading 2 Accent 1" w:semiHidden="0" w:uiPriority="64" w:unhideWhenUsed="0"/>
-    <w:lsdException w:name="Medium List 1 Accent 1" w:semiHidden="0" w:uiPriority="65" w:unhideWhenUsed="0"/>
-    <w:lsdException w:name="Revision" w:unhideWhenUsed="0"/>
-    <w:lsdException w:name="List Paragraph" w:semiHidden="0" w:uiPriority="34" w:unhideWhenUsed="0" w:qFormat="1"/>
-    <w:lsdException w:name="Quote" w:semiHidden="0" w:uiPriority="29" w:unhideWhenUsed="0" w:qFormat="1"/>
-    <w:lsdException w:name="Intense Quote" w:semiHidden="0" w:uiPriority="30" w:unhideWhenUsed="0" w:qFormat="1"/>
-    <w:lsdException w:name="Medium List 2 Accent 1" w:semiHidden="0" w:uiPriority="66" w:unhideWhenUsed="0"/>
-    <w:lsdException w:name="Medium Grid 1 Accent 1" w:semiHidden="0" w:uiPriority="67" w:unhideWhenUsed="0"/>
-    <w:lsdException w:name="Medium Grid 2 Accent 1" w:semiHidden="0" w:uiPriority="68" w:unhideWhenUsed="0"/>
-    <w:lsdException w:name="Medium Grid 3 Accent 1" w:semiHidden="0" w:uiPriority="69" w:unhideWhenUsed="0"/>
-    <w:lsdException w:name="Dark List Accent 1" w:semiHidden="0" w:uiPriority="70" w:unhideWhenUsed="0"/>
-    <w:lsdException w:name="Colorful Shading Accent 1" w:semiHidden="0" w:uiPriority="71" w:unhideWhenUsed="0"/>
-    <w:lsdException w:name="Colorful List Accent 1" w:semiHidden="0" w:uiPriority="72" w:unhideWhenUsed="0"/>
-    <w:lsdException w:name="Colorful Grid Accent 1" w:semiHidden="0" w:uiPriority="73" w:unhideWhenUsed="0"/>
-    <w:lsdException w:name="Light Shading Accent 2" w:semiHidden="0" w:uiPriority="60" w:unhideWhenUsed="0"/>
-    <w:lsdException w:name="Light List Accent 2" w:semiHidden="0" w:uiPriority="61" w:unhideWhenUsed="0"/>
-    <w:lsdException w:name="Light Grid Accent 2" w:semiHidden="0" w:uiPriority="62" w:unhideWhenUsed="0"/>
-    <w:lsdException w:name="Medium Shading 1 Accent 2" w:semiHidden="0" w:uiPriority="63" w:unhideWhenUsed="0"/>
-    <w:lsdException w:name="Medium Shading 2 Accent 2" w:semiHidden="0" w:uiPriority="64" w:unhideWhenUsed="0"/>
-    <w:lsdException w:name="Medium List 1 Accent 2" w:semiHidden="0" w:uiPriority="65" w:unhideWhenUsed="0"/>
-    <w:lsdException w:name="Medium List 2 Accent 2" w:semiHidden="0" w:uiPriority="66" w:unhideWhenUsed="0"/>
-    <w:lsdException w:name="Medium Grid 1 Accent 2" w:semiHidden="0" w:uiPriority="67" w:unhideWhenUsed="0"/>
-    <w:lsdException w:name="Medium Grid 2 Accent 2" w:semiHidden="0" w:uiPriority="68" w:unhideWhenUsed="0"/>
-    <w:lsdException w:name="Medium Grid 3 Accent 2" w:semiHidden="0" w:uiPriority="69" w:unhideWhenUsed="0"/>
-    <w:lsdException w:name="Dark List Accent 2" w:semiHidden="0" w:uiPriority="70" w:unhideWhenUsed="0"/>
-    <w:lsdException w:name="Colorful Shading Accent 2" w:semiHidden="0" w:uiPriority="71" w:unhideWhenUsed="0"/>
-    <w:lsdException w:name="Colorful List Accent 2" w:semiHidden="0" w:uiPriority="72" w:unhideWhenUsed="0"/>
-    <w:lsdException w:name="Colorful Grid Accent 2" w:semiHidden="0" w:uiPriority="73" w:unhideWhenUsed="0"/>
-    <w:lsdException w:name="Light Shading Accent 3" w:semiHidden="0" w:uiPriority="60" w:unhideWhenUsed="0"/>
-    <w:lsdException w:name="Light List Accent 3" w:semiHidden="0" w:uiPriority="61" w:unhideWhenUsed="0"/>
-    <w:lsdException w:name="Light Grid Accent 3" w:semiHidden="0" w:uiPriority="62" w:unhideWhenUsed="0"/>
-    <w:lsdException w:name="Medium Shading 1 Accent 3" w:semiHidden="0" w:uiPriority="63" w:unhideWhenUsed="0"/>
-    <w:lsdException w:name="Medium Shading 2 Accent 3" w:semiHidden="0" w:uiPriority="64" w:unhideWhenUsed="0"/>
-    <w:lsdException w:name="Medium List 1 Accent 3" w:semiHidden="0" w:uiPriority="65" w:unhideWhenUsed="0"/>
-    <w:lsdException w:name="Medium List 2 Accent 3" w:semiHidden="0" w:uiPriority="66" w:unhideWhenUsed="0"/>
-    <w:lsdException w:name="Medium Grid 1 Accent 3" w:semiHidden="0" w:uiPriority="67" w:unhideWhenUsed="0"/>
-    <w:lsdException w:name="Medium Grid 2 Accent 3" w:semiHidden="0" w:uiPriority="68" w:unhideWhenUsed="0"/>
-    <w:lsdException w:name="Medium Grid 3 Accent 3" w:semiHidden="0" w:uiPriority="69" w:unhideWhenUsed="0"/>
-    <w:lsdException w:name="Dark List Accent 3" w:semiHidden="0" w:uiPriority="70" w:unhideWhenUsed="0"/>
-    <w:lsdException w:name="Colorful Shading Accent 3" w:semiHidden="0" w:uiPriority="71" w:unhideWhenUsed="0"/>
-    <w:lsdException w:name="Colorful List Accent 3" w:semiHidden="0" w:uiPriority="72" w:unhideWhenUsed="0"/>
-    <w:lsdException w:name="Colorful Grid Accent 3" w:semiHidden="0" w:uiPriority="73" w:unhideWhenUsed="0"/>
-    <w:lsdException w:name="Light Shading Accent 4" w:semiHidden="0" w:uiPriority="60" w:unhideWhenUsed="0"/>
-    <w:lsdException w:name="Light List Accent 4" w:semiHidden="0" w:uiPriority="61" w:unhideWhenUsed="0"/>
-    <w:lsdException w:name="Light Grid Accent 4" w:semiHidden="0" w:uiPriority="62" w:unhideWhenUsed="0"/>
-    <w:lsdException w:name="Medium Shading 1 Accent 4" w:semiHidden="0" w:uiPriority="63" w:unhideWhenUsed="0"/>
-    <w:lsdException w:name="Medium Shading 2 Accent 4" w:semiHidden="0" w:uiPriority="64" w:unhideWhenUsed="0"/>
-    <w:lsdException w:name="Medium List 1 Accent 4" w:semiHidden="0" w:uiPriority="65" w:unhideWhenUsed="0"/>
-    <w:lsdException w:name="Medium List 2 Accent 4" w:semiHidden="0" w:uiPriority="66" w:unhideWhenUsed="0"/>
-    <w:lsdException w:name="Medium Grid 1 Accent 4" w:semiHidden="0" w:uiPriority="67" w:unhideWhenUsed="0"/>
-    <w:lsdException w:name="Medium Grid 2 Accent 4" w:semiHidden="0" w:uiPriority="68" w:unhideWhenUsed="0"/>
-    <w:lsdException w:name="Medium Grid 3 Accent 4" w:semiHidden="0" w:uiPriority="69" w:unhideWhenUsed="0"/>
-    <w:lsdException w:name="Dark List Accent 4" w:semiHidden="0" w:uiPriority="70" w:unhideWhenUsed="0"/>
-    <w:lsdException w:name="Colorful Shading Accent 4" w:semiHidden="0" w:uiPriority="71" w:unhideWhenUsed="0"/>
-    <w:lsdException w:name="Colorful List Accent 4" w:semiHidden="0" w:uiPriority="72" w:unhideWhenUsed="0"/>
-    <w:lsdException w:name="Colorful Grid Accent 4" w:semiHidden="0" w:uiPriority="73" w:unhideWhenUsed="0"/>
-    <w:lsdException w:name="Light Shading Accent 5" w:semiHidden="0" w:uiPriority="60" w:unhideWhenUsed="0"/>
-    <w:lsdException w:name="Light List Accent 5" w:semiHidden="0" w:uiPriority="61" w:unhideWhenUsed="0"/>
-    <w:lsdException w:name="Light Grid Accent 5" w:semiHidden="0" w:uiPriority="62" w:unhideWhenUsed="0"/>
-    <w:lsdException w:name="Medium Shading 1 Accent 5" w:semiHidden="0" w:uiPriority="63" w:unhideWhenUsed="0"/>
-    <w:lsdException w:name="Medium Shading 2 Accent 5" w:semiHidden="0" w:uiPriority="64" w:unhideWhenUsed="0"/>
-    <w:lsdException w:name="Medium List 1 Accent 5" w:semiHidden="0" w:uiPriority="65" w:unhideWhenUsed="0"/>
-    <w:lsdException w:name="Medium List 2 Accent 5" w:semiHidden="0" w:uiPriority="66" w:unhideWhenUsed="0"/>
-    <w:lsdException w:name="Medium Grid 1 Accent 5" w:semiHidden="0" w:uiPriority="67" w:unhideWhenUsed="0"/>
-    <w:lsdException w:name="Medium Grid 2 Accent 5" w:semiHidden="0" w:uiPriority="68" w:unhideWhenUsed="0"/>
-    <w:lsdException w:name="Medium Grid 3 Accent 5" w:semiHidden="0" w:uiPriority="69" w:unhideWhenUsed="0"/>
-    <w:lsdException w:name="Dark List Accent 5" w:semiHidden="0" w:uiPriority="70" w:unhideWhenUsed="0"/>
-    <w:lsdException w:name="Colorful Shading Accent 5" w:semiHidden="0" w:uiPriority="71" w:unhideWhenUsed="0"/>
-    <w:lsdException w:name="Colorful List Accent 5" w:semiHidden="0" w:uiPriority="72" w:unhideWhenUsed="0"/>
-    <w:lsdException w:name="Colorful Grid Accent 5" w:semiHidden="0" w:uiPriority="73" w:unhideWhenUsed="0"/>
-    <w:lsdException w:name="Light Shading Accent 6" w:semiHidden="0" w:uiPriority="60" w:unhideWhenUsed="0"/>
-    <w:lsdException w:name="Light List Accent 6" w:semiHidden="0" w:uiPriority="61" w:unhideWhenUsed="0"/>
-    <w:lsdException w:name="Light Grid Accent 6" w:semiHidden="0" w:uiPriority="62" w:unhideWhenUsed="0"/>
-    <w:lsdException w:name="Medium Shading 1 Accent 6" w:semiHidden="0" w:uiPriority="63" w:unhideWhenUsed="0"/>
-    <w:lsdException w:name="Medium Shading 2 Accent 6" w:semiHidden="0" w:uiPriority="64" w:unhideWhenUsed="0"/>
-    <w:lsdException w:name="Medium List 1 Accent 6" w:semiHidden="0" w:uiPriority="65" w:unhideWhenUsed="0"/>
-    <w:lsdException w:name="Medium List 2 Accent 6" w:semiHidden="0" w:uiPriority="66" w:unhideWhenUsed="0"/>
-    <w:lsdException w:name="Medium Grid 1 Accent 6" w:semiHidden="0" w:uiPriority="67" w:unhideWhenUsed="0"/>
-    <w:lsdException w:name="Medium Grid 2 Accent 6" w:semiHidden="0" w:uiPriority="68" w:unhideWhenUsed="0"/>
-    <w:lsdException w:name="Medium Grid 3 Accent 6" w:semiHidden="0" w:uiPriority="69" w:unhideWhenUsed="0"/>
-    <w:lsdException w:name="Dark List Accent 6" w:semiHidden="0" w:uiPriority="70" w:unhideWhenUsed="0"/>
-    <w:lsdException w:name="Colorful Shading Accent 6" w:semiHidden="0" w:uiPriority="71" w:unhideWhenUsed="0"/>
-    <w:lsdException w:name="Colorful List Accent 6" w:semiHidden="0" w:uiPriority="72" w:unhideWhenUsed="0"/>
-    <w:lsdException w:name="Colorful Grid Accent 6" w:semiHidden="0" w:uiPriority="73" w:unhideWhenUsed="0"/>
-    <w:lsdException w:name="Subtle Emphasis" w:semiHidden="0" w:uiPriority="19" w:unhideWhenUsed="0" w:qFormat="1"/>
-    <w:lsdException w:name="Intense Emphasis" w:semiHidden="0" w:uiPriority="21" w:unhideWhenUsed="0" w:qFormat="1"/>
-    <w:lsdException w:name="Subtle Reference" w:semiHidden="0" w:uiPriority="31" w:unhideWhenUsed="0" w:qFormat="1"/>
-    <w:lsdException w:name="Intense Reference" w:semiHidden="0" w:uiPriority="32" w:unhideWhenUsed="0" w:qFormat="1"/>
-    <w:lsdException w:name="Book Title" w:semiHidden="0" w:uiPriority="33" w:unhideWhenUsed="0" w:qFormat="1"/>
-    <w:lsdException w:name="Bibliography" w:uiPriority="37"/>
-    <w:lsdException w:name="TOC Heading" w:uiPriority="39" w:qFormat="1"/>
+  <w:latentStyles w:defLockedState="0" w:defUIPriority="99" w:defSemiHidden="0" w:defUnhideWhenUsed="0" w:defQFormat="0" w:count="375">
+    <w:lsdException w:name="Normal" w:uiPriority="0" w:qFormat="1"/>
+    <w:lsdException w:name="heading 1" w:uiPriority="9" w:qFormat="1"/>
+    <w:lsdException w:name="heading 2" w:semiHidden="1" w:uiPriority="9" w:unhideWhenUsed="1" w:qFormat="1"/>
+    <w:lsdException w:name="heading 3" w:semiHidden="1" w:uiPriority="9" w:unhideWhenUsed="1" w:qFormat="1"/>
+    <w:lsdException w:name="heading 4" w:semiHidden="1" w:uiPriority="9" w:unhideWhenUsed="1" w:qFormat="1"/>
+    <w:lsdException w:name="heading 5" w:semiHidden="1" w:uiPriority="9" w:unhideWhenUsed="1" w:qFormat="1"/>
+    <w:lsdException w:name="heading 6" w:semiHidden="1" w:uiPriority="9" w:unhideWhenUsed="1" w:qFormat="1"/>
+    <w:lsdException w:name="heading 7" w:semiHidden="1" w:uiPriority="9" w:unhideWhenUsed="1" w:qFormat="1"/>
+    <w:lsdException w:name="heading 8" w:semiHidden="1" w:uiPriority="9" w:unhideWhenUsed="1" w:qFormat="1"/>
+    <w:lsdException w:name="heading 9" w:semiHidden="1" w:uiPriority="9" w:unhideWhenUsed="1" w:qFormat="1"/>
+    <w:lsdException w:name="index 1" w:semiHidden="1" w:unhideWhenUsed="1"/>
+    <w:lsdException w:name="index 2" w:semiHidden="1" w:unhideWhenUsed="1"/>
+    <w:lsdException w:name="index 3" w:semiHidden="1" w:unhideWhenUsed="1"/>
+    <w:lsdException w:name="index 4" w:semiHidden="1" w:unhideWhenUsed="1"/>
+    <w:lsdException w:name="index 5" w:semiHidden="1" w:unhideWhenUsed="1"/>
+    <w:lsdException w:name="index 6" w:semiHidden="1" w:unhideWhenUsed="1"/>
+    <w:lsdException w:name="index 7" w:semiHidden="1" w:unhideWhenUsed="1"/>
+    <w:lsdException w:name="index 8" w:semiHidden="1" w:unhideWhenUsed="1"/>
+    <w:lsdException w:name="index 9" w:semiHidden="1" w:unhideWhenUsed="1"/>
+    <w:lsdException w:name="toc 1" w:semiHidden="1" w:uiPriority="39" w:unhideWhenUsed="1"/>
+    <w:lsdException w:name="toc 2" w:semiHidden="1" w:uiPriority="39" w:unhideWhenUsed="1"/>
+    <w:lsdException w:name="toc 3" w:semiHidden="1" w:uiPriority="39" w:unhideWhenUsed="1"/>
+    <w:lsdException w:name="toc 4" w:semiHidden="1" w:uiPriority="39" w:unhideWhenUsed="1"/>
+    <w:lsdException w:name="toc 5" w:semiHidden="1" w:uiPriority="39" w:unhideWhenUsed="1"/>
+    <w:lsdException w:name="toc 6" w:semiHidden="1" w:uiPriority="39" w:unhideWhenUsed="1"/>
+    <w:lsdException w:name="toc 7" w:semiHidden="1" w:uiPriority="39" w:unhideWhenUsed="1"/>
+    <w:lsdException w:name="toc 8" w:semiHidden="1" w:uiPriority="39" w:unhideWhenUsed="1"/>
+    <w:lsdException w:name="toc 9" w:semiHidden="1" w:uiPriority="39" w:unhideWhenUsed="1"/>
+    <w:lsdException w:name="Normal Indent" w:semiHidden="1" w:unhideWhenUsed="1"/>
+    <w:lsdException w:name="footnote text" w:semiHidden="1" w:unhideWhenUsed="1"/>
+    <w:lsdException w:name="annotation text" w:semiHidden="1" w:unhideWhenUsed="1"/>
+    <w:lsdException w:name="header" w:semiHidden="1" w:unhideWhenUsed="1"/>
+    <w:lsdException w:name="footer" w:semiHidden="1" w:unhideWhenUsed="1"/>
+    <w:lsdException w:name="index heading" w:semiHidden="1" w:unhideWhenUsed="1"/>
+    <w:lsdException w:name="caption" w:semiHidden="1" w:uiPriority="35" w:unhideWhenUsed="1" w:qFormat="1"/>
+    <w:lsdException w:name="table of figures" w:semiHidden="1" w:unhideWhenUsed="1"/>
+    <w:lsdException w:name="envelope address" w:semiHidden="1" w:unhideWhenUsed="1"/>
+    <w:lsdException w:name="envelope return" w:semiHidden="1" w:unhideWhenUsed="1"/>
+    <w:lsdException w:name="footnote reference" w:semiHidden="1" w:unhideWhenUsed="1"/>
+    <w:lsdException w:name="annotation reference" w:semiHidden="1" w:unhideWhenUsed="1"/>
+    <w:lsdException w:name="line number" w:semiHidden="1" w:unhideWhenUsed="1"/>
+    <w:lsdException w:name="page number" w:semiHidden="1" w:unhideWhenUsed="1"/>
+    <w:lsdException w:name="endnote reference" w:semiHidden="1" w:unhideWhenUsed="1"/>
+    <w:lsdException w:name="endnote text" w:semiHidden="1" w:unhideWhenUsed="1"/>
+    <w:lsdException w:name="table of authorities" w:semiHidden="1" w:unhideWhenUsed="1"/>
+    <w:lsdException w:name="macro" w:semiHidden="1" w:unhideWhenUsed="1"/>
+    <w:lsdException w:name="toa heading" w:semiHidden="1" w:unhideWhenUsed="1"/>
+    <w:lsdException w:name="List" w:semiHidden="1" w:unhideWhenUsed="1"/>
+    <w:lsdException w:name="List Bullet" w:semiHidden="1" w:unhideWhenUsed="1"/>
+    <w:lsdException w:name="List Number" w:semiHidden="1" w:unhideWhenUsed="1"/>
+    <w:lsdException w:name="List 2" w:semiHidden="1" w:unhideWhenUsed="1"/>
+    <w:lsdException w:name="List 3" w:semiHidden="1" w:unhideWhenUsed="1"/>
+    <w:lsdException w:name="List 4" w:semiHidden="1" w:unhideWhenUsed="1"/>
+    <w:lsdException w:name="List 5" w:semiHidden="1" w:unhideWhenUsed="1"/>
+    <w:lsdException w:name="List Bullet 2" w:semiHidden="1" w:unhideWhenUsed="1"/>
+    <w:lsdException w:name="List Bullet 3" w:semiHidden="1" w:unhideWhenUsed="1"/>
+    <w:lsdException w:name="List Bullet 4" w:semiHidden="1" w:unhideWhenUsed="1"/>
+    <w:lsdException w:name="List Bullet 5" w:semiHidden="1" w:unhideWhenUsed="1"/>
+    <w:lsdException w:name="List Number 2" w:semiHidden="1" w:unhideWhenUsed="1"/>
+    <w:lsdException w:name="List Number 3" w:semiHidden="1" w:unhideWhenUsed="1"/>
+    <w:lsdException w:name="List Number 4" w:semiHidden="1" w:unhideWhenUsed="1"/>
+    <w:lsdException w:name="List Number 5" w:semiHidden="1" w:unhideWhenUsed="1"/>
+    <w:lsdException w:name="Title" w:uiPriority="10" w:qFormat="1"/>
+    <w:lsdException w:name="Closing" w:semiHidden="1" w:unhideWhenUsed="1"/>
+    <w:lsdException w:name="Signature" w:semiHidden="1" w:unhideWhenUsed="1"/>
+    <w:lsdException w:name="Default Paragraph Font" w:semiHidden="1" w:uiPriority="1" w:unhideWhenUsed="1"/>
+    <w:lsdException w:name="Body Text" w:semiHidden="1" w:unhideWhenUsed="1"/>
+    <w:lsdException w:name="Body Text Indent" w:semiHidden="1" w:unhideWhenUsed="1"/>
+    <w:lsdException w:name="List Continue" w:semiHidden="1" w:unhideWhenUsed="1"/>
+    <w:lsdException w:name="List Continue 2" w:semiHidden="1" w:unhideWhenUsed="1"/>
+    <w:lsdException w:name="List Continue 3" w:semiHidden="1" w:unhideWhenUsed="1"/>
+    <w:lsdException w:name="List Continue 4" w:semiHidden="1" w:unhideWhenUsed="1"/>
+    <w:lsdException w:name="List Continue 5" w:semiHidden="1" w:unhideWhenUsed="1"/>
+    <w:lsdException w:name="Message Header" w:semiHidden="1" w:unhideWhenUsed="1"/>
+    <w:lsdException w:name="Subtitle" w:uiPriority="11" w:qFormat="1"/>
+    <w:lsdException w:name="Salutation" w:semiHidden="1" w:unhideWhenUsed="1"/>
+    <w:lsdException w:name="Date" w:semiHidden="1" w:unhideWhenUsed="1"/>
+    <w:lsdException w:name="Body Text First Indent" w:semiHidden="1" w:unhideWhenUsed="1"/>
+    <w:lsdException w:name="Body Text First Indent 2" w:semiHidden="1" w:unhideWhenUsed="1"/>
+    <w:lsdException w:name="Note Heading" w:semiHidden="1" w:unhideWhenUsed="1"/>
+    <w:lsdException w:name="Body Text 2" w:semiHidden="1" w:unhideWhenUsed="1"/>
+    <w:lsdException w:name="Body Text 3" w:semiHidden="1" w:unhideWhenUsed="1"/>
+    <w:lsdException w:name="Body Text Indent 2" w:semiHidden="1" w:unhideWhenUsed="1"/>
+    <w:lsdException w:name="Body Text Indent 3" w:semiHidden="1" w:unhideWhenUsed="1"/>
+    <w:lsdException w:name="Block Text" w:semiHidden="1" w:unhideWhenUsed="1"/>
+    <w:lsdException w:name="Hyperlink" w:semiHidden="1" w:unhideWhenUsed="1"/>
+    <w:lsdException w:name="FollowedHyperlink" w:semiHidden="1" w:unhideWhenUsed="1"/>
+    <w:lsdException w:name="Strong" w:uiPriority="22" w:qFormat="1"/>
+    <w:lsdException w:name="Emphasis" w:uiPriority="20" w:qFormat="1"/>
+    <w:lsdException w:name="Document Map" w:semiHidden="1" w:unhideWhenUsed="1"/>
+    <w:lsdException w:name="Plain Text" w:semiHidden="1" w:unhideWhenUsed="1"/>
+    <w:lsdException w:name="E-mail Signature" w:semiHidden="1" w:unhideWhenUsed="1"/>
+    <w:lsdException w:name="HTML Top of Form" w:semiHidden="1" w:unhideWhenUsed="1"/>
+    <w:lsdException w:name="HTML Bottom of Form" w:semiHidden="1" w:unhideWhenUsed="1"/>
+    <w:lsdException w:name="Normal (Web)" w:semiHidden="1" w:unhideWhenUsed="1"/>
+    <w:lsdException w:name="HTML Acronym" w:semiHidden="1" w:unhideWhenUsed="1"/>
+    <w:lsdException w:name="HTML Address" w:semiHidden="1" w:unhideWhenUsed="1"/>
+    <w:lsdException w:name="HTML Cite" w:semiHidden="1" w:unhideWhenUsed="1"/>
+    <w:lsdException w:name="HTML Code" w:semiHidden="1" w:unhideWhenUsed="1"/>
+    <w:lsdException w:name="HTML Definition" w:semiHidden="1" w:unhideWhenUsed="1"/>
+    <w:lsdException w:name="HTML Keyboard" w:semiHidden="1" w:unhideWhenUsed="1"/>
+    <w:lsdException w:name="HTML Preformatted" w:semiHidden="1" w:unhideWhenUsed="1"/>
+    <w:lsdException w:name="HTML Sample" w:semiHidden="1" w:unhideWhenUsed="1"/>
+    <w:lsdException w:name="HTML Typewriter" w:semiHidden="1" w:unhideWhenUsed="1"/>
+    <w:lsdException w:name="HTML Variable" w:semiHidden="1" w:unhideWhenUsed="1"/>
+    <w:lsdException w:name="Normal Table" w:semiHidden="1" w:unhideWhenUsed="1"/>
+    <w:lsdException w:name="annotation subject" w:semiHidden="1" w:unhideWhenUsed="1"/>
+    <w:lsdException w:name="No List" w:semiHidden="1" w:unhideWhenUsed="1"/>
+    <w:lsdException w:name="Outline List 1" w:semiHidden="1" w:unhideWhenUsed="1"/>
+    <w:lsdException w:name="Outline List 2" w:semiHidden="1" w:unhideWhenUsed="1"/>
+    <w:lsdException w:name="Outline List 3" w:semiHidden="1" w:unhideWhenUsed="1"/>
+    <w:lsdException w:name="Table Simple 1" w:semiHidden="1" w:unhideWhenUsed="1"/>
+    <w:lsdException w:name="Table Simple 2" w:semiHidden="1" w:unhideWhenUsed="1"/>
+    <w:lsdException w:name="Table Simple 3" w:semiHidden="1" w:unhideWhenUsed="1"/>
+    <w:lsdException w:name="Table Classic 1" w:semiHidden="1" w:unhideWhenUsed="1"/>
+    <w:lsdException w:name="Table Classic 2" w:semiHidden="1" w:unhideWhenUsed="1"/>
+    <w:lsdException w:name="Table Classic 3" w:semiHidden="1" w:unhideWhenUsed="1"/>
+    <w:lsdException w:name="Table Classic 4" w:semiHidden="1" w:unhideWhenUsed="1"/>
+    <w:lsdException w:name="Table Colorful 1" w:semiHidden="1" w:unhideWhenUsed="1"/>
+    <w:lsdException w:name="Table Colorful 2" w:semiHidden="1" w:unhideWhenUsed="1"/>
+    <w:lsdException w:name="Table Colorful 3" w:semiHidden="1" w:unhideWhenUsed="1"/>
+    <w:lsdException w:name="Table Columns 1" w:semiHidden="1" w:unhideWhenUsed="1"/>
+    <w:lsdException w:name="Table Columns 2" w:semiHidden="1" w:unhideWhenUsed="1"/>
+    <w:lsdException w:name="Table Columns 3" w:semiHidden="1" w:unhideWhenUsed="1"/>
+    <w:lsdException w:name="Table Columns 4" w:semiHidden="1" w:unhideWhenUsed="1"/>
+    <w:lsdException w:name="Table Columns 5" w:semiHidden="1" w:unhideWhenUsed="1"/>
+    <w:lsdException w:name="Table Grid 1" w:semiHidden="1" w:unhideWhenUsed="1"/>
+    <w:lsdException w:name="Table Grid 2" w:semiHidden="1" w:unhideWhenUsed="1"/>
+    <w:lsdException w:name="Table Grid 3" w:semiHidden="1" w:unhideWhenUsed="1"/>
+    <w:lsdException w:name="Table Grid 4" w:semiHidden="1" w:unhideWhenUsed="1"/>
+    <w:lsdException w:name="Table Grid 5" w:semiHidden="1" w:unhideWhenUsed="1"/>
+    <w:lsdException w:name="Table Grid 6" w:semiHidden="1" w:unhideWhenUsed="1"/>
+    <w:lsdException w:name="Table Grid 7" w:semiHidden="1" w:unhideWhenUsed="1"/>
+    <w:lsdException w:name="Table Grid 8" w:semiHidden="1" w:unhideWhenUsed="1"/>
+    <w:lsdException w:name="Table List 1" w:semiHidden="1" w:unhideWhenUsed="1"/>
+    <w:lsdException w:name="Table List 2" w:semiHidden="1" w:unhideWhenUsed="1"/>
+    <w:lsdException w:name="Table List 3" w:semiHidden="1" w:unhideWhenUsed="1"/>
+    <w:lsdException w:name="Table List 4" w:semiHidden="1" w:unhideWhenUsed="1"/>
+    <w:lsdException w:name="Table List 5" w:semiHidden="1" w:unhideWhenUsed="1"/>
+    <w:lsdException w:name="Table List 6" w:semiHidden="1" w:unhideWhenUsed="1"/>
+    <w:lsdException w:name="Table List 7" w:semiHidden="1" w:unhideWhenUsed="1"/>
+    <w:lsdException w:name="Table List 8" w:semiHidden="1" w:unhideWhenUsed="1"/>
+    <w:lsdException w:name="Table 3D effects 1" w:semiHidden="1" w:unhideWhenUsed="1"/>
+    <w:lsdException w:name="Table 3D effects 2" w:semiHidden="1" w:unhideWhenUsed="1"/>
+    <w:lsdException w:name="Table 3D effects 3" w:semiHidden="1" w:unhideWhenUsed="1"/>
+    <w:lsdException w:name="Table Contemporary" w:semiHidden="1" w:unhideWhenUsed="1"/>
+    <w:lsdException w:name="Table Elegant" w:semiHidden="1" w:unhideWhenUsed="1"/>
+    <w:lsdException w:name="Table Professional" w:semiHidden="1" w:unhideWhenUsed="1"/>
+    <w:lsdException w:name="Table Subtle 1" w:semiHidden="1" w:unhideWhenUsed="1"/>
+    <w:lsdException w:name="Table Subtle 2" w:semiHidden="1" w:unhideWhenUsed="1"/>
+    <w:lsdException w:name="Table Web 1" w:semiHidden="1" w:unhideWhenUsed="1"/>
+    <w:lsdException w:name="Table Web 2" w:semiHidden="1" w:unhideWhenUsed="1"/>
+    <w:lsdException w:name="Table Web 3" w:semiHidden="1" w:unhideWhenUsed="1"/>
+    <w:lsdException w:name="Balloon Text" w:semiHidden="1" w:unhideWhenUsed="1"/>
+    <w:lsdException w:name="Table Grid" w:semiHidden="1" w:uiPriority="59" w:unhideWhenUsed="1"/>
+    <w:lsdException w:name="Table Theme" w:semiHidden="1" w:unhideWhenUsed="1"/>
+    <w:lsdException w:name="Placeholder Text" w:semiHidden="1"/>
+    <w:lsdException w:name="No Spacing" w:uiPriority="1" w:qFormat="1"/>
+    <w:lsdException w:name="Light Shading" w:uiPriority="60"/>
+    <w:lsdException w:name="Light List" w:uiPriority="61"/>
+    <w:lsdException w:name="Light Grid" w:uiPriority="62"/>
+    <w:lsdException w:name="Medium Shading 1" w:uiPriority="63"/>
+    <w:lsdException w:name="Medium Shading 2" w:uiPriority="64"/>
+    <w:lsdException w:name="Medium List 1" w:uiPriority="65"/>
+    <w:lsdException w:name="Medium List 2" w:uiPriority="66"/>
+    <w:lsdException w:name="Medium Grid 1" w:uiPriority="67"/>
+    <w:lsdException w:name="Medium Grid 2" w:uiPriority="68"/>
+    <w:lsdException w:name="Medium Grid 3" w:uiPriority="69"/>
+    <w:lsdException w:name="Dark List" w:uiPriority="70"/>
+    <w:lsdException w:name="Colorful Shading" w:uiPriority="71"/>
+    <w:lsdException w:name="Colorful List" w:uiPriority="72"/>
+    <w:lsdException w:name="Colorful Grid" w:uiPriority="73"/>
+    <w:lsdException w:name="Light Shading Accent 1" w:uiPriority="60"/>
+    <w:lsdException w:name="Light List Accent 1" w:uiPriority="61"/>
+    <w:lsdException w:name="Light Grid Accent 1" w:uiPriority="62"/>
+    <w:lsdException w:name="Medium Shading 1 Accent 1" w:uiPriority="63"/>
+    <w:lsdException w:name="Medium Shading 2 Accent 1" w:uiPriority="64"/>
+    <w:lsdException w:name="Medium List 1 Accent 1" w:uiPriority="65"/>
+    <w:lsdException w:name="Revision" w:semiHidden="1"/>
+    <w:lsdException w:name="List Paragraph" w:uiPriority="34" w:qFormat="1"/>
+    <w:lsdException w:name="Quote" w:uiPriority="29" w:qFormat="1"/>
+    <w:lsdException w:name="Intense Quote" w:uiPriority="30" w:qFormat="1"/>
+    <w:lsdException w:name="Medium List 2 Accent 1" w:uiPriority="66"/>
+    <w:lsdException w:name="Medium Grid 1 Accent 1" w:uiPriority="67"/>
+    <w:lsdException w:name="Medium Grid 2 Accent 1" w:uiPriority="68"/>
+    <w:lsdException w:name="Medium Grid 3 Accent 1" w:uiPriority="69"/>
+    <w:lsdException w:name="Dark List Accent 1" w:uiPriority="70"/>
+    <w:lsdException w:name="Colorful Shading Accent 1" w:uiPriority="71"/>
+    <w:lsdException w:name="Colorful List Accent 1" w:uiPriority="72"/>
+    <w:lsdException w:name="Colorful Grid Accent 1" w:uiPriority="73"/>
+    <w:lsdException w:name="Light Shading Accent 2" w:uiPriority="60"/>
+    <w:lsdException w:name="Light List Accent 2" w:uiPriority="61"/>
+    <w:lsdException w:name="Light Grid Accent 2" w:uiPriority="62"/>
+    <w:lsdException w:name="Medium Shading 1 Accent 2" w:uiPriority="63"/>
+    <w:lsdException w:name="Medium Shading 2 Accent 2" w:uiPriority="64"/>
+    <w:lsdException w:name="Medium List 1 Accent 2" w:uiPriority="65"/>
+    <w:lsdException w:name="Medium List 2 Accent 2" w:uiPriority="66"/>
+    <w:lsdException w:name="Medium Grid 1 Accent 2" w:uiPriority="67"/>
+    <w:lsdException w:name="Medium Grid 2 Accent 2" w:uiPriority="68"/>
+    <w:lsdException w:name="Medium Grid 3 Accent 2" w:uiPriority="69"/>
+    <w:lsdException w:name="Dark List Accent 2" w:uiPriority="70"/>
+    <w:lsdException w:name="Colorful Shading Accent 2" w:uiPriority="71"/>
+    <w:lsdException w:name="Colorful List Accent 2" w:uiPriority="72"/>
+    <w:lsdException w:name="Colorful Grid Accent 2" w:uiPriority="73"/>
+    <w:lsdException w:name="Light Shading Accent 3" w:uiPriority="60"/>
+    <w:lsdException w:name="Light List Accent 3" w:uiPriority="61"/>
+    <w:lsdException w:name="Light Grid Accent 3" w:uiPriority="62"/>
+    <w:lsdException w:name="Medium Shading 1 Accent 3" w:uiPriority="63"/>
+    <w:lsdException w:name="Medium Shading 2 Accent 3" w:uiPriority="64"/>
+    <w:lsdException w:name="Medium List 1 Accent 3" w:uiPriority="65"/>
+    <w:lsdException w:name="Medium List 2 Accent 3" w:uiPriority="66"/>
+    <w:lsdException w:name="Medium Grid 1 Accent 3" w:uiPriority="67"/>
+    <w:lsdException w:name="Medium Grid 2 Accent 3" w:uiPriority="68"/>
+    <w:lsdException w:name="Medium Grid 3 Accent 3" w:uiPriority="69"/>
+    <w:lsdException w:name="Dark List Accent 3" w:uiPriority="70"/>
+    <w:lsdException w:name="Colorful Shading Accent 3" w:uiPriority="71"/>
+    <w:lsdException w:name="Colorful List Accent 3" w:uiPriority="72"/>
+    <w:lsdException w:name="Colorful Grid Accent 3" w:uiPriority="73"/>
+    <w:lsdException w:name="Light Shading Accent 4" w:uiPriority="60"/>
+    <w:lsdException w:name="Light List Accent 4" w:uiPriority="61"/>
+    <w:lsdException w:name="Light Grid Accent 4" w:uiPriority="62"/>
+    <w:lsdException w:name="Medium Shading 1 Accent 4" w:uiPriority="63"/>
+    <w:lsdException w:name="Medium Shading 2 Accent 4" w:uiPriority="64"/>
+    <w:lsdException w:name="Medium List 1 Accent 4" w:uiPriority="65"/>
+    <w:lsdException w:name="Medium List 2 Accent 4" w:uiPriority="66"/>
+    <w:lsdException w:name="Medium Grid 1 Accent 4" w:uiPriority="67"/>
+    <w:lsdException w:name="Medium Grid 2 Accent 4" w:uiPriority="68"/>
+    <w:lsdException w:name="Medium Grid 3 Accent 4" w:uiPriority="69"/>
+    <w:lsdException w:name="Dark List Accent 4" w:uiPriority="70"/>
+    <w:lsdException w:name="Colorful Shading Accent 4" w:uiPriority="71"/>
+    <w:lsdException w:name="Colorful List Accent 4" w:uiPriority="72"/>
+    <w:lsdException w:name="Colorful Grid Accent 4" w:uiPriority="73"/>
+    <w:lsdException w:name="Light Shading Accent 5" w:uiPriority="60"/>
+    <w:lsdException w:name="Light List Accent 5" w:uiPriority="61"/>
+    <w:lsdException w:name="Light Grid Accent 5" w:uiPriority="62"/>
+    <w:lsdException w:name="Medium Shading 1 Accent 5" w:uiPriority="63"/>
+    <w:lsdException w:name="Medium Shading 2 Accent 5" w:uiPriority="64"/>
+    <w:lsdException w:name="Medium List 1 Accent 5" w:uiPriority="65"/>
+    <w:lsdException w:name="Medium List 2 Accent 5" w:uiPriority="66"/>
+    <w:lsdException w:name="Medium Grid 1 Accent 5" w:uiPriority="67"/>
+    <w:lsdException w:name="Medium Grid 2 Accent 5" w:uiPriority="68"/>
+    <w:lsdException w:name="Medium Grid 3 Accent 5" w:uiPriority="69"/>
+    <w:lsdException w:name="Dark List Accent 5" w:uiPriority="70"/>
+    <w:lsdException w:name="Colorful Shading Accent 5" w:uiPriority="71"/>
+    <w:lsdException w:name="Colorful List Accent 5" w:uiPriority="72"/>
+    <w:lsdException w:name="Colorful Grid Accent 5" w:uiPriority="73"/>
+    <w:lsdException w:name="Light Shading Accent 6" w:uiPriority="60"/>
+    <w:lsdException w:name="Light List Accent 6" w:uiPriority="61"/>
+    <w:lsdException w:name="Light Grid Accent 6" w:uiPriority="62"/>
+    <w:lsdException w:name="Medium Shading 1 Accent 6" w:uiPriority="63"/>
+    <w:lsdException w:name="Medium Shading 2 Accent 6" w:uiPriority="64"/>
+    <w:lsdException w:name="Medium List 1 Accent 6" w:uiPriority="65"/>
+    <w:lsdException w:name="Medium List 2 Accent 6" w:uiPriority="66"/>
+    <w:lsdException w:name="Medium Grid 1 Accent 6" w:uiPriority="67"/>
+    <w:lsdException w:name="Medium Grid 2 Accent 6" w:uiPriority="68"/>
+    <w:lsdException w:name="Medium Grid 3 Accent 6" w:uiPriority="69"/>
+    <w:lsdException w:name="Dark List Accent 6" w:uiPriority="70"/>
+    <w:lsdException w:name="Colorful Shading Accent 6" w:uiPriority="71"/>
+    <w:lsdException w:name="Colorful List Accent 6" w:uiPriority="72"/>
+    <w:lsdException w:name="Colorful Grid Accent 6" w:uiPriority="73"/>
+    <w:lsdException w:name="Subtle Emphasis" w:uiPriority="19" w:qFormat="1"/>
+    <w:lsdException w:name="Intense Emphasis" w:uiPriority="21" w:qFormat="1"/>
+    <w:lsdException w:name="Subtle Reference" w:uiPriority="31" w:qFormat="1"/>
+    <w:lsdException w:name="Intense Reference" w:uiPriority="32" w:qFormat="1"/>
+    <w:lsdException w:name="Book Title" w:uiPriority="33" w:qFormat="1"/>
+    <w:lsdException w:name="Bibliography" w:semiHidden="1" w:uiPriority="37" w:unhideWhenUsed="1"/>
+    <w:lsdException w:name="TOC Heading" w:semiHidden="1" w:uiPriority="39" w:unhideWhenUsed="1" w:qFormat="1"/>
+    <w:lsdException w:name="Plain Table 1" w:uiPriority="41"/>
+    <w:lsdException w:name="Plain Table 2" w:uiPriority="42"/>
+    <w:lsdException w:name="Plain Table 3" w:uiPriority="43"/>
+    <w:lsdException w:name="Plain Table 4" w:uiPriority="44"/>
+    <w:lsdException w:name="Plain Table 5" w:uiPriority="45"/>
+    <w:lsdException w:name="Grid Table Light" w:uiPriority="40"/>
+    <w:lsdException w:name="Grid Table 1 Light" w:uiPriority="46"/>
+    <w:lsdException w:name="Grid Table 2" w:uiPriority="47"/>
+    <w:lsdException w:name="Grid Table 3" w:uiPriority="48"/>
+    <w:lsdException w:name="Grid Table 4" w:uiPriority="49"/>
+    <w:lsdException w:name="Grid Table 5 Dark" w:uiPriority="50"/>
+    <w:lsdException w:name="Grid Table 6 Colorful" w:uiPriority="51"/>
+    <w:lsdException w:name="Grid Table 7 Colorful" w:uiPriority="52"/>
+    <w:lsdException w:name="Grid Table 1 Light Accent 1" w:uiPriority="46"/>
+    <w:lsdException w:name="Grid Table 2 Accent 1" w:uiPriority="47"/>
+    <w:lsdException w:name="Grid Table 3 Accent 1" w:uiPriority="48"/>
+    <w:lsdException w:name="Grid Table 4 Accent 1" w:uiPriority="49"/>
+    <w:lsdException w:name="Grid Table 5 Dark Accent 1" w:uiPriority="50"/>
+    <w:lsdException w:name="Grid Table 6 Colorful Accent 1" w:uiPriority="51"/>
+    <w:lsdException w:name="Grid Table 7 Colorful Accent 1" w:uiPriority="52"/>
+    <w:lsdException w:name="Grid Table 1 Light Accent 2" w:uiPriority="46"/>
+    <w:lsdException w:name="Grid Table 2 Accent 2" w:uiPriority="47"/>
+    <w:lsdException w:name="Grid Table 3 Accent 2" w:uiPriority="48"/>
+    <w:lsdException w:name="Grid Table 4 Accent 2" w:uiPriority="49"/>
+    <w:lsdException w:name="Grid Table 5 Dark Accent 2" w:uiPriority="50"/>
+    <w:lsdException w:name="Grid Table 6 Colorful Accent 2" w:uiPriority="51"/>
+    <w:lsdException w:name="Grid Table 7 Colorful Accent 2" w:uiPriority="52"/>
+    <w:lsdException w:name="Grid Table 1 Light Accent 3" w:uiPriority="46"/>
+    <w:lsdException w:name="Grid Table 2 Accent 3" w:uiPriority="47"/>
+    <w:lsdException w:name="Grid Table 3 Accent 3" w:uiPriority="48"/>
+    <w:lsdException w:name="Grid Table 4 Accent 3" w:uiPriority="49"/>
+    <w:lsdException w:name="Grid Table 5 Dark Accent 3" w:uiPriority="50"/>
+    <w:lsdException w:name="Grid Table 6 Colorful Accent 3" w:uiPriority="51"/>
+    <w:lsdException w:name="Grid Table 7 Colorful Accent 3" w:uiPriority="52"/>
+    <w:lsdException w:name="Grid Table 1 Light Accent 4" w:uiPriority="46"/>
+    <w:lsdException w:name="Grid Table 2 Accent 4" w:uiPriority="47"/>
+    <w:lsdException w:name="Grid Table 3 Accent 4" w:uiPriority="48"/>
+    <w:lsdException w:name="Grid Table 4 Accent 4" w:uiPriority="49"/>
+    <w:lsdException w:name="Grid Table 5 Dark Accent 4" w:uiPriority="50"/>
+    <w:lsdException w:name="Grid Table 6 Colorful Accent 4" w:uiPriority="51"/>
+    <w:lsdException w:name="Grid Table 7 Colorful Accent 4" w:uiPriority="52"/>
+    <w:lsdException w:name="Grid Table 1 Light Accent 5" w:uiPriority="46"/>
+    <w:lsdException w:name="Grid Table 2 Accent 5" w:uiPriority="47"/>
+    <w:lsdException w:name="Grid Table 3 Accent 5" w:uiPriority="48"/>
+    <w:lsdException w:name="Grid Table 4 Accent 5" w:uiPriority="49"/>
+    <w:lsdException w:name="Grid Table 5 Dark Accent 5" w:uiPriority="50"/>
+    <w:lsdException w:name="Grid Table 6 Colorful Accent 5" w:uiPriority="51"/>
+    <w:lsdException w:name="Grid Table 7 Colorful Accent 5" w:uiPriority="52"/>
+    <w:lsdException w:name="Grid Table 1 Light Accent 6" w:uiPriority="46"/>
+    <w:lsdException w:name="Grid Table 2 Accent 6" w:uiPriority="47"/>
+    <w:lsdException w:name="Grid Table 3 Accent 6" w:uiPriority="48"/>
+    <w:lsdException w:name="Grid Table 4 Accent 6" w:uiPriority="49"/>
+    <w:lsdException w:name="Grid Table 5 Dark Accent 6" w:uiPriority="50"/>
+    <w:lsdException w:name="Grid Table 6 Colorful Accent 6" w:uiPriority="51"/>
+    <w:lsdException w:name="Grid Table 7 Colorful Accent 6" w:uiPriority="52"/>
+    <w:lsdException w:name="List Table 1 Light" w:uiPriority="46"/>
+    <w:lsdException w:name="List Table 2" w:uiPriority="47"/>
+    <w:lsdException w:name="List Table 3" w:uiPriority="48"/>
+    <w:lsdException w:name="List Table 4" w:uiPriority="49"/>
+    <w:lsdException w:name="List Table 5 Dark" w:uiPriority="50"/>
+    <w:lsdException w:name="List Table 6 Colorful" w:uiPriority="51"/>
+    <w:lsdException w:name="List Table 7 Colorful" w:uiPriority="52"/>
+    <w:lsdException w:name="List Table 1 Light Accent 1" w:uiPriority="46"/>
+    <w:lsdException w:name="List Table 2 Accent 1" w:uiPriority="47"/>
+    <w:lsdException w:name="List Table 3 Accent 1" w:uiPriority="48"/>
+    <w:lsdException w:name="List Table 4 Accent 1" w:uiPriority="49"/>
+    <w:lsdException w:name="List Table 5 Dark Accent 1" w:uiPriority="50"/>
+    <w:lsdException w:name="List Table 6 Colorful Accent 1" w:uiPriority="51"/>
+    <w:lsdException w:name="List Table 7 Colorful Accent 1" w:uiPriority="52"/>
+    <w:lsdException w:name="List Table 1 Light Accent 2" w:uiPriority="46"/>
+    <w:lsdException w:name="List Table 2 Accent 2" w:uiPriority="47"/>
+    <w:lsdException w:name="List Table 3 Accent 2" w:uiPriority="48"/>
+    <w:lsdException w:name="List Table 4 Accent 2" w:uiPriority="49"/>
+    <w:lsdException w:name="List Table 5 Dark Accent 2" w:uiPriority="50"/>
+    <w:lsdException w:name="List Table 6 Colorful Accent 2" w:uiPriority="51"/>
+    <w:lsdException w:name="List Table 7 Colorful Accent 2" w:uiPriority="52"/>
+    <w:lsdException w:name="List Table 1 Light Accent 3" w:uiPriority="46"/>
+    <w:lsdException w:name="List Table 2 Accent 3" w:uiPriority="47"/>
+    <w:lsdException w:name="List Table 3 Accent 3" w:uiPriority="48"/>
+    <w:lsdException w:name="List Table 4 Accent 3" w:uiPriority="49"/>
+    <w:lsdException w:name="List Table 5 Dark Accent 3" w:uiPriority="50"/>
+    <w:lsdException w:name="List Table 6 Colorful Accent 3" w:uiPriority="51"/>
+    <w:lsdException w:name="List Table 7 Colorful Accent 3" w:uiPriority="52"/>
+    <w:lsdException w:name="List Table 1 Light Accent 4" w:uiPriority="46"/>
+    <w:lsdException w:name="List Table 2 Accent 4" w:uiPriority="47"/>
+    <w:lsdException w:name="List Table 3 Accent 4" w:uiPriority="48"/>
+    <w:lsdException w:name="List Table 4 Accent 4" w:uiPriority="49"/>
+    <w:lsdException w:name="List Table 5 Dark Accent 4" w:uiPriority="50"/>
+    <w:lsdException w:name="List Table 6 Colorful Accent 4" w:uiPriority="51"/>
+    <w:lsdException w:name="List Table 7 Colorful Accent 4" w:uiPriority="52"/>
+    <w:lsdException w:name="List Table 1 Light Accent 5" w:uiPriority="46"/>
+    <w:lsdException w:name="List Table 2 Accent 5" w:uiPriority="47"/>
+    <w:lsdException w:name="List Table 3 Accent 5" w:uiPriority="48"/>
+    <w:lsdException w:name="List Table 4 Accent 5" w:uiPriority="49"/>
+    <w:lsdException w:name="List Table 5 Dark Accent 5" w:uiPriority="50"/>
+    <w:lsdException w:name="List Table 6 Colorful Accent 5" w:uiPriority="51"/>
+    <w:lsdException w:name="List Table 7 Colorful Accent 5" w:uiPriority="52"/>
+    <w:lsdException w:name="List Table 1 Light Accent 6" w:uiPriority="46"/>
+    <w:lsdException w:name="List Table 2 Accent 6" w:uiPriority="47"/>
+    <w:lsdException w:name="List Table 3 Accent 6" w:uiPriority="48"/>
+    <w:lsdException w:name="List Table 4 Accent 6" w:uiPriority="49"/>
+    <w:lsdException w:name="List Table 5 Dark Accent 6" w:uiPriority="50"/>
+    <w:lsdException w:name="List Table 6 Colorful Accent 6" w:uiPriority="51"/>
+    <w:lsdException w:name="List Table 7 Colorful Accent 6" w:uiPriority="52"/>
+    <w:lsdException w:name="Mention" w:semiHidden="1" w:unhideWhenUsed="1"/>
+    <w:lsdException w:name="Smart Hyperlink" w:semiHidden="1" w:unhideWhenUsed="1"/>
+    <w:lsdException w:name="Hashtag" w:semiHidden="1" w:unhideWhenUsed="1"/>
+    <w:lsdException w:name="Unresolved Mention" w:semiHidden="1" w:unhideWhenUsed="1"/>
   </w:latentStyles>
   <w:style w:type="paragraph" w:default="1" w:styleId="Standard">
     <w:name w:val="Normal"/>

</xml_diff>